<commit_message>
Updating formatting on basics.
</commit_message>
<xml_diff>
--- a/01_Basics/01_Diffusion_Image_Analysis_101.docx
+++ b/01_Basics/01_Diffusion_Image_Analysis_101.docx
@@ -27,27 +27,8 @@
       <w:pPr>
         <w:rPr>
           <w:rFonts w:cstheme="minorHAnsi"/>
-        </w:rPr>
-      </w:pPr>
-      <w:proofErr w:type="spellStart"/>
-      <w:r>
-        <w:rPr>
-          <w:rFonts w:cstheme="minorHAnsi"/>
-        </w:rPr>
-        <w:t>Kayti</w:t>
-      </w:r>
-      <w:proofErr w:type="spellEnd"/>
-      <w:r>
-        <w:rPr>
-          <w:rFonts w:cstheme="minorHAnsi"/>
-        </w:rPr>
-        <w:t xml:space="preserve"> Keith – 07/20/20</w:t>
-      </w:r>
-    </w:p>
-    <w:p>
-      <w:pPr>
-        <w:rPr>
-          <w:rFonts w:cstheme="minorHAnsi"/>
+          <w:b/>
+          <w:bCs/>
           <w:sz w:val="32"/>
           <w:szCs w:val="32"/>
         </w:rPr>
@@ -737,7 +718,6 @@
           <w:sz w:val="22"/>
           <w:szCs w:val="22"/>
         </w:rPr>
-        <w:lastRenderedPageBreak/>
         <w:t>/01_Basics/File_Organization_Example/04_Summary/ProcessingLog.</w:t>
       </w:r>
       <w:r>
@@ -766,6 +746,7 @@
           <w:b/>
           <w:bCs/>
         </w:rPr>
+        <w:lastRenderedPageBreak/>
         <w:t>Raw Data QC</w:t>
       </w:r>
       <w:r>

</xml_diff>

<commit_message>
Updates diffusion image analysis 101
</commit_message>
<xml_diff>
--- a/01_Basics/01_Diffusion_Image_Analysis_101.docx
+++ b/01_Basics/01_Diffusion_Image_Analysis_101.docx
@@ -210,6 +210,88 @@
         </w:rPr>
       </w:pPr>
       <w:hyperlink r:id="rId9" w:history="1">
+        <w:proofErr w:type="spellStart"/>
+        <w:r>
+          <w:rPr>
+            <w:rStyle w:val="Hyperlink"/>
+            <w:rFonts w:cstheme="minorHAnsi"/>
+          </w:rPr>
+          <w:t>dicomsort</w:t>
+        </w:r>
+        <w:proofErr w:type="spellEnd"/>
+      </w:hyperlink>
+      <w:r>
+        <w:rPr>
+          <w:rFonts w:cstheme="minorHAnsi"/>
+        </w:rPr>
+        <w:t xml:space="preserve"> – An in-house</w:t>
+      </w:r>
+      <w:r>
+        <w:rPr>
+          <w:rFonts w:cstheme="minorHAnsi"/>
+        </w:rPr>
+        <w:t xml:space="preserve"> Matlab plugin</w:t>
+      </w:r>
+      <w:r>
+        <w:rPr>
+          <w:rFonts w:cstheme="minorHAnsi"/>
+        </w:rPr>
+        <w:t xml:space="preserve"> for sorting </w:t>
+      </w:r>
+      <w:proofErr w:type="spellStart"/>
+      <w:r>
+        <w:rPr>
+          <w:rFonts w:cstheme="minorHAnsi"/>
+        </w:rPr>
+        <w:t>dicoms</w:t>
+      </w:r>
+      <w:proofErr w:type="spellEnd"/>
+      <w:r>
+        <w:rPr>
+          <w:rFonts w:cstheme="minorHAnsi"/>
+        </w:rPr>
+        <w:t xml:space="preserve"> into sequence folders</w:t>
+      </w:r>
+    </w:p>
+    <w:p>
+      <w:pPr>
+        <w:pStyle w:val="ListParagraph"/>
+        <w:numPr>
+          <w:ilvl w:val="0"/>
+          <w:numId w:val="1"/>
+        </w:numPr>
+        <w:rPr>
+          <w:rFonts w:cstheme="minorHAnsi"/>
+        </w:rPr>
+      </w:pPr>
+      <w:hyperlink r:id="rId10" w:history="1">
+        <w:r>
+          <w:rPr>
+            <w:rStyle w:val="Hyperlink"/>
+            <w:rFonts w:cstheme="minorHAnsi"/>
+          </w:rPr>
+          <w:t>MRIcroGL</w:t>
+        </w:r>
+      </w:hyperlink>
+      <w:r>
+        <w:rPr>
+          <w:rFonts w:cstheme="minorHAnsi"/>
+        </w:rPr>
+        <w:t xml:space="preserve"> – An image viewing package that includes the necessary tool dcm2niix</w:t>
+      </w:r>
+    </w:p>
+    <w:p>
+      <w:pPr>
+        <w:pStyle w:val="ListParagraph"/>
+        <w:numPr>
+          <w:ilvl w:val="0"/>
+          <w:numId w:val="1"/>
+        </w:numPr>
+        <w:rPr>
+          <w:rFonts w:cstheme="minorHAnsi"/>
+        </w:rPr>
+      </w:pPr>
+      <w:hyperlink r:id="rId11" w:history="1">
         <w:r>
           <w:rPr>
             <w:rStyle w:val="Hyperlink"/>
@@ -236,7 +318,7 @@
           <w:rFonts w:cstheme="minorHAnsi"/>
         </w:rPr>
       </w:pPr>
-      <w:hyperlink r:id="rId10" w:history="1">
+      <w:hyperlink r:id="rId12" w:history="1">
         <w:r>
           <w:rPr>
             <w:rStyle w:val="Hyperlink"/>
@@ -263,7 +345,7 @@
           <w:rFonts w:cstheme="minorHAnsi"/>
         </w:rPr>
       </w:pPr>
-      <w:hyperlink r:id="rId11" w:history="1">
+      <w:hyperlink r:id="rId13" w:history="1">
         <w:r>
           <w:rPr>
             <w:rStyle w:val="Hyperlink"/>
@@ -290,7 +372,7 @@
           <w:rFonts w:cstheme="minorHAnsi"/>
         </w:rPr>
       </w:pPr>
-      <w:hyperlink r:id="rId12" w:history="1">
+      <w:hyperlink r:id="rId14" w:history="1">
         <w:r>
           <w:rPr>
             <w:rStyle w:val="Hyperlink"/>
@@ -317,34 +399,7 @@
           <w:rFonts w:cstheme="minorHAnsi"/>
         </w:rPr>
       </w:pPr>
-      <w:hyperlink r:id="rId13" w:history="1">
-        <w:r>
-          <w:rPr>
-            <w:rStyle w:val="Hyperlink"/>
-            <w:rFonts w:cstheme="minorHAnsi"/>
-          </w:rPr>
-          <w:t>MRIcroGL</w:t>
-        </w:r>
-      </w:hyperlink>
-      <w:r>
-        <w:rPr>
-          <w:rFonts w:cstheme="minorHAnsi"/>
-        </w:rPr>
-        <w:t xml:space="preserve"> – An image viewing package that includes the necessary tool dcm2niix</w:t>
-      </w:r>
-    </w:p>
-    <w:p>
-      <w:pPr>
-        <w:pStyle w:val="ListParagraph"/>
-        <w:numPr>
-          <w:ilvl w:val="0"/>
-          <w:numId w:val="1"/>
-        </w:numPr>
-        <w:rPr>
-          <w:rFonts w:cstheme="minorHAnsi"/>
-        </w:rPr>
-      </w:pPr>
-      <w:hyperlink r:id="rId14" w:history="1">
+      <w:hyperlink r:id="rId15" w:history="1">
         <w:r>
           <w:rPr>
             <w:rStyle w:val="Hyperlink"/>
@@ -371,7 +426,7 @@
           <w:rFonts w:cstheme="minorHAnsi"/>
         </w:rPr>
       </w:pPr>
-      <w:hyperlink r:id="rId15" w:history="1">
+      <w:hyperlink r:id="rId16" w:history="1">
         <w:r>
           <w:rPr>
             <w:rStyle w:val="Hyperlink"/>
@@ -398,7 +453,7 @@
           <w:rFonts w:cstheme="minorHAnsi"/>
         </w:rPr>
       </w:pPr>
-      <w:hyperlink r:id="rId16" w:history="1">
+      <w:hyperlink r:id="rId17" w:history="1">
         <w:r>
           <w:rPr>
             <w:rStyle w:val="Hyperlink"/>
@@ -718,6 +773,7 @@
           <w:sz w:val="22"/>
           <w:szCs w:val="22"/>
         </w:rPr>
+        <w:lastRenderedPageBreak/>
         <w:t>/01_Basics/File_Organization_Example/04_Summary/ProcessingLog.</w:t>
       </w:r>
       <w:r>
@@ -746,7 +802,6 @@
           <w:b/>
           <w:bCs/>
         </w:rPr>
-        <w:lastRenderedPageBreak/>
         <w:t>Raw Data QC</w:t>
       </w:r>
       <w:r>
@@ -787,71 +842,41 @@
           <w:b/>
           <w:bCs/>
         </w:rPr>
-        <w:t xml:space="preserve">Dicom to </w:t>
-      </w:r>
-      <w:proofErr w:type="spellStart"/>
+        <w:t>Dicom</w:t>
+      </w:r>
       <w:r>
         <w:rPr>
           <w:rFonts w:cstheme="minorHAnsi"/>
           <w:b/>
           <w:bCs/>
         </w:rPr>
-        <w:t>nifti</w:t>
-      </w:r>
-      <w:proofErr w:type="spellEnd"/>
+        <w:t xml:space="preserve"> sorting and dicom</w:t>
+      </w:r>
       <w:r>
         <w:rPr>
           <w:rFonts w:cstheme="minorHAnsi"/>
           <w:b/>
           <w:bCs/>
         </w:rPr>
+        <w:t xml:space="preserve"> to </w:t>
+      </w:r>
+      <w:proofErr w:type="spellStart"/>
+      <w:r>
+        <w:rPr>
+          <w:rFonts w:cstheme="minorHAnsi"/>
+          <w:b/>
+          <w:bCs/>
+        </w:rPr>
+        <w:t>nifti</w:t>
+      </w:r>
+      <w:proofErr w:type="spellEnd"/>
+      <w:r>
+        <w:rPr>
+          <w:rFonts w:cstheme="minorHAnsi"/>
+          <w:b/>
+          <w:bCs/>
+        </w:rPr>
         <w:t xml:space="preserve"> conversion </w:t>
-      </w:r>
-      <w:r>
-        <w:rPr>
-          <w:rFonts w:cstheme="minorHAnsi"/>
-        </w:rPr>
-        <w:t xml:space="preserve">– dcm2niix is a tool that comes packaged with MRIcroGL. While it is not the only way to convert </w:t>
-      </w:r>
-      <w:proofErr w:type="spellStart"/>
-      <w:r>
-        <w:rPr>
-          <w:rFonts w:cstheme="minorHAnsi"/>
-        </w:rPr>
-        <w:t>dicoms</w:t>
-      </w:r>
-      <w:proofErr w:type="spellEnd"/>
-      <w:r>
-        <w:rPr>
-          <w:rFonts w:cstheme="minorHAnsi"/>
-        </w:rPr>
-        <w:t xml:space="preserve"> to </w:t>
-      </w:r>
-      <w:proofErr w:type="spellStart"/>
-      <w:r>
-        <w:rPr>
-          <w:rFonts w:cstheme="minorHAnsi"/>
-        </w:rPr>
-        <w:t>niftis</w:t>
-      </w:r>
-      <w:proofErr w:type="spellEnd"/>
-      <w:r>
-        <w:rPr>
-          <w:rFonts w:cstheme="minorHAnsi"/>
-        </w:rPr>
-        <w:t xml:space="preserve">, it is an effective, simple, and </w:t>
-      </w:r>
-      <w:r>
-        <w:rPr>
-          <w:rFonts w:cstheme="minorHAnsi"/>
-        </w:rPr>
-        <w:t>user-friendly</w:t>
-      </w:r>
-      <w:r>
-        <w:rPr>
-          <w:rFonts w:cstheme="minorHAnsi"/>
-        </w:rPr>
-        <w:t xml:space="preserve"> way of doing so.</w:t>
       </w:r>
     </w:p>
     <w:p>
@@ -865,6 +890,146 @@
           <w:rFonts w:cstheme="minorHAnsi"/>
         </w:rPr>
       </w:pPr>
+      <w:proofErr w:type="spellStart"/>
+      <w:r>
+        <w:rPr>
+          <w:rFonts w:cstheme="minorHAnsi"/>
+        </w:rPr>
+        <w:t>dicomsort</w:t>
+      </w:r>
+      <w:proofErr w:type="spellEnd"/>
+      <w:r>
+        <w:rPr>
+          <w:rFonts w:cstheme="minorHAnsi"/>
+        </w:rPr>
+        <w:t xml:space="preserve"> is a tool that will sort your </w:t>
+      </w:r>
+      <w:proofErr w:type="spellStart"/>
+      <w:r>
+        <w:rPr>
+          <w:rFonts w:cstheme="minorHAnsi"/>
+        </w:rPr>
+        <w:t>dicoms</w:t>
+      </w:r>
+      <w:proofErr w:type="spellEnd"/>
+      <w:r>
+        <w:rPr>
+          <w:rFonts w:cstheme="minorHAnsi"/>
+        </w:rPr>
+        <w:t xml:space="preserve"> into more manageable folders based on MRI sequence.</w:t>
+      </w:r>
+      <w:r>
+        <w:rPr>
+          <w:rFonts w:cstheme="minorHAnsi"/>
+        </w:rPr>
+        <w:t xml:space="preserve"> </w:t>
+      </w:r>
+    </w:p>
+    <w:p>
+      <w:pPr>
+        <w:pStyle w:val="ListParagraph"/>
+        <w:numPr>
+          <w:ilvl w:val="2"/>
+          <w:numId w:val="4"/>
+        </w:numPr>
+        <w:rPr>
+          <w:rFonts w:cstheme="minorHAnsi"/>
+        </w:rPr>
+      </w:pPr>
+      <w:r>
+        <w:rPr>
+          <w:rFonts w:cstheme="minorHAnsi"/>
+        </w:rPr>
+        <w:t>It is a Matlab plugin, so you will call it through Matlab by simply using the following command:</w:t>
+      </w:r>
+    </w:p>
+    <w:p>
+      <w:pPr>
+        <w:pStyle w:val="ListParagraph"/>
+        <w:numPr>
+          <w:ilvl w:val="2"/>
+          <w:numId w:val="4"/>
+        </w:numPr>
+        <w:rPr>
+          <w:rFonts w:cstheme="minorHAnsi"/>
+        </w:rPr>
+      </w:pPr>
+      <w:r>
+        <w:rPr>
+          <w:rFonts w:cstheme="minorHAnsi"/>
+        </w:rPr>
+        <w:t>dicomSort(/path/to/folder)</w:t>
+      </w:r>
+    </w:p>
+    <w:p>
+      <w:pPr>
+        <w:pStyle w:val="ListParagraph"/>
+        <w:numPr>
+          <w:ilvl w:val="1"/>
+          <w:numId w:val="4"/>
+        </w:numPr>
+        <w:rPr>
+          <w:rFonts w:cstheme="minorHAnsi"/>
+        </w:rPr>
+      </w:pPr>
+      <w:r>
+        <w:rPr>
+          <w:rFonts w:cstheme="minorHAnsi"/>
+        </w:rPr>
+        <w:t xml:space="preserve">dcm2niix is a tool that comes packaged with MRIcroGL. While it is not the only way to convert </w:t>
+      </w:r>
+      <w:proofErr w:type="spellStart"/>
+      <w:r>
+        <w:rPr>
+          <w:rFonts w:cstheme="minorHAnsi"/>
+        </w:rPr>
+        <w:t>dicoms</w:t>
+      </w:r>
+      <w:proofErr w:type="spellEnd"/>
+      <w:r>
+        <w:rPr>
+          <w:rFonts w:cstheme="minorHAnsi"/>
+        </w:rPr>
+        <w:t xml:space="preserve"> to </w:t>
+      </w:r>
+      <w:proofErr w:type="spellStart"/>
+      <w:r>
+        <w:rPr>
+          <w:rFonts w:cstheme="minorHAnsi"/>
+        </w:rPr>
+        <w:t>niftis</w:t>
+      </w:r>
+      <w:proofErr w:type="spellEnd"/>
+      <w:r>
+        <w:rPr>
+          <w:rFonts w:cstheme="minorHAnsi"/>
+        </w:rPr>
+        <w:t xml:space="preserve">, it is an effective, simple, and </w:t>
+      </w:r>
+      <w:r>
+        <w:rPr>
+          <w:rFonts w:cstheme="minorHAnsi"/>
+        </w:rPr>
+        <w:t>user-friendly</w:t>
+      </w:r>
+      <w:r>
+        <w:rPr>
+          <w:rFonts w:cstheme="minorHAnsi"/>
+        </w:rPr>
+        <w:t xml:space="preserve"> way of doing so.</w:t>
+      </w:r>
+    </w:p>
+    <w:p>
+      <w:pPr>
+        <w:pStyle w:val="ListParagraph"/>
+        <w:numPr>
+          <w:ilvl w:val="2"/>
+          <w:numId w:val="4"/>
+        </w:numPr>
+        <w:rPr>
+          <w:rFonts w:cstheme="minorHAnsi"/>
+        </w:rPr>
+      </w:pPr>
       <w:r>
         <w:rPr>
           <w:rFonts w:cstheme="minorHAnsi"/>
@@ -876,7 +1041,7 @@
       <w:pPr>
         <w:pStyle w:val="ListParagraph"/>
         <w:numPr>
-          <w:ilvl w:val="1"/>
+          <w:ilvl w:val="2"/>
           <w:numId w:val="4"/>
         </w:numPr>
         <w:rPr>

</xml_diff>

<commit_message>
Updates image analysis 101 and bash 101
</commit_message>
<xml_diff>
--- a/01_Basics/01_Diffusion_Image_Analysis_101.docx
+++ b/01_Basics/01_Diffusion_Image_Analysis_101.docx
@@ -8,8 +8,8 @@
           <w:rFonts w:cstheme="minorHAnsi"/>
           <w:b/>
           <w:bCs/>
-          <w:sz w:val="32"/>
-          <w:szCs w:val="32"/>
+          <w:sz w:val="28"/>
+          <w:szCs w:val="28"/>
         </w:rPr>
       </w:pPr>
       <w:r>
@@ -17,8 +17,8 @@
           <w:rFonts w:cstheme="minorHAnsi"/>
           <w:b/>
           <w:bCs/>
-          <w:sz w:val="32"/>
-          <w:szCs w:val="32"/>
+          <w:sz w:val="28"/>
+          <w:szCs w:val="28"/>
         </w:rPr>
         <w:t>Diffusion Image Analysis 101</w:t>
       </w:r>
@@ -29,26 +29,32 @@
           <w:rFonts w:cstheme="minorHAnsi"/>
           <w:b/>
           <w:bCs/>
-          <w:sz w:val="32"/>
-          <w:szCs w:val="32"/>
-        </w:rPr>
-      </w:pPr>
-    </w:p>
-    <w:p>
-      <w:pPr>
-        <w:rPr>
-          <w:rFonts w:cstheme="minorHAnsi"/>
-        </w:rPr>
-      </w:pPr>
-      <w:r>
-        <w:rPr>
-          <w:rFonts w:cstheme="minorHAnsi"/>
+          <w:sz w:val="20"/>
+          <w:szCs w:val="20"/>
+        </w:rPr>
+      </w:pPr>
+    </w:p>
+    <w:p>
+      <w:pPr>
+        <w:rPr>
+          <w:rFonts w:cstheme="minorHAnsi"/>
+          <w:sz w:val="20"/>
+          <w:szCs w:val="20"/>
+        </w:rPr>
+      </w:pPr>
+      <w:r>
+        <w:rPr>
+          <w:rFonts w:cstheme="minorHAnsi"/>
+          <w:sz w:val="20"/>
+          <w:szCs w:val="20"/>
         </w:rPr>
         <w:t>Diffusion imaging is concerned with the movement of water molecules in the brain.</w:t>
       </w:r>
       <w:r>
         <w:rPr>
           <w:rFonts w:cstheme="minorHAnsi"/>
+          <w:sz w:val="20"/>
+          <w:szCs w:val="20"/>
         </w:rPr>
         <w:t xml:space="preserve"> You can read more about the details of Diffusion Tensor Image (DTI) </w:t>
       </w:r>
@@ -57,6 +63,8 @@
           <w:rPr>
             <w:rStyle w:val="Hyperlink"/>
             <w:rFonts w:cstheme="minorHAnsi"/>
+            <w:sz w:val="20"/>
+            <w:szCs w:val="20"/>
           </w:rPr>
           <w:t>here</w:t>
         </w:r>
@@ -64,6 +72,8 @@
       <w:r>
         <w:rPr>
           <w:rFonts w:cstheme="minorHAnsi"/>
+          <w:sz w:val="20"/>
+          <w:szCs w:val="20"/>
         </w:rPr>
         <w:t xml:space="preserve"> and Diffusion Kurtosis Imaging (DKI) </w:t>
       </w:r>
@@ -72,6 +82,8 @@
           <w:rPr>
             <w:rStyle w:val="Hyperlink"/>
             <w:rFonts w:cstheme="minorHAnsi"/>
+            <w:sz w:val="20"/>
+            <w:szCs w:val="20"/>
           </w:rPr>
           <w:t>here</w:t>
         </w:r>
@@ -79,46 +91,82 @@
       <w:r>
         <w:rPr>
           <w:rFonts w:cstheme="minorHAnsi"/>
+          <w:sz w:val="20"/>
+          <w:szCs w:val="20"/>
         </w:rPr>
         <w:t>.</w:t>
       </w:r>
-    </w:p>
-    <w:p>
-      <w:pPr>
-        <w:rPr>
-          <w:rFonts w:cstheme="minorHAnsi"/>
-        </w:rPr>
-      </w:pPr>
-    </w:p>
-    <w:p>
-      <w:pPr>
-        <w:rPr>
-          <w:rFonts w:cstheme="minorHAnsi"/>
-        </w:rPr>
-      </w:pPr>
-      <w:r>
-        <w:rPr>
-          <w:rFonts w:cstheme="minorHAnsi"/>
+      <w:r>
+        <w:rPr>
+          <w:rFonts w:cstheme="minorHAnsi"/>
+          <w:sz w:val="20"/>
+          <w:szCs w:val="20"/>
+        </w:rPr>
+        <w:t xml:space="preserve"> (Note: though you may work with other types of images such as structural T1 images, the primary MRI data analyzed in this lab is diffusion data.)</w:t>
+      </w:r>
+    </w:p>
+    <w:p>
+      <w:pPr>
+        <w:rPr>
+          <w:rFonts w:cstheme="minorHAnsi"/>
+          <w:sz w:val="20"/>
+          <w:szCs w:val="20"/>
+        </w:rPr>
+      </w:pPr>
+    </w:p>
+    <w:p>
+      <w:pPr>
+        <w:rPr>
+          <w:rFonts w:cstheme="minorHAnsi"/>
+          <w:sz w:val="20"/>
+          <w:szCs w:val="20"/>
+        </w:rPr>
+      </w:pPr>
+      <w:r>
+        <w:rPr>
+          <w:rFonts w:cstheme="minorHAnsi"/>
+          <w:b/>
+          <w:bCs/>
+          <w:sz w:val="20"/>
+          <w:szCs w:val="20"/>
         </w:rPr>
         <w:t xml:space="preserve">There are numerous pieces of software that are essential and/or </w:t>
       </w:r>
       <w:r>
         <w:rPr>
           <w:rFonts w:cstheme="minorHAnsi"/>
+          <w:b/>
+          <w:bCs/>
+          <w:sz w:val="20"/>
+          <w:szCs w:val="20"/>
         </w:rPr>
         <w:t>beneficial</w:t>
       </w:r>
       <w:r>
         <w:rPr>
           <w:rFonts w:cstheme="minorHAnsi"/>
-        </w:rPr>
-        <w:t xml:space="preserve"> for diffusion image analysis:</w:t>
-      </w:r>
-    </w:p>
-    <w:p>
-      <w:pPr>
-        <w:rPr>
-          <w:rFonts w:cstheme="minorHAnsi"/>
+          <w:b/>
+          <w:bCs/>
+          <w:sz w:val="20"/>
+          <w:szCs w:val="20"/>
+        </w:rPr>
+        <w:t xml:space="preserve"> for image analysis</w:t>
+      </w:r>
+      <w:r>
+        <w:rPr>
+          <w:rFonts w:cstheme="minorHAnsi"/>
+          <w:sz w:val="20"/>
+          <w:szCs w:val="20"/>
+        </w:rPr>
+        <w:t>:</w:t>
+      </w:r>
+    </w:p>
+    <w:p>
+      <w:pPr>
+        <w:rPr>
+          <w:rFonts w:cstheme="minorHAnsi"/>
+          <w:sz w:val="20"/>
+          <w:szCs w:val="20"/>
         </w:rPr>
       </w:pPr>
     </w:p>
@@ -131,42 +179,34 @@
         </w:numPr>
         <w:rPr>
           <w:rFonts w:cstheme="minorHAnsi"/>
+          <w:sz w:val="20"/>
+          <w:szCs w:val="20"/>
         </w:rPr>
       </w:pPr>
       <w:hyperlink r:id="rId7" w:history="1">
-        <w:proofErr w:type="spellStart"/>
         <w:r>
           <w:rPr>
             <w:rStyle w:val="Hyperlink"/>
             <w:rFonts w:cstheme="minorHAnsi"/>
+            <w:sz w:val="20"/>
+            <w:szCs w:val="20"/>
           </w:rPr>
           <w:t>Filezilla</w:t>
         </w:r>
-        <w:proofErr w:type="spellEnd"/>
       </w:hyperlink>
       <w:r>
         <w:rPr>
           <w:rFonts w:cstheme="minorHAnsi"/>
-        </w:rPr>
-        <w:t xml:space="preserve"> – An FTP software used to access </w:t>
-      </w:r>
-      <w:proofErr w:type="spellStart"/>
-      <w:r>
-        <w:rPr>
-          <w:rFonts w:cstheme="minorHAnsi"/>
-        </w:rPr>
-        <w:t>CBIHome</w:t>
-      </w:r>
-      <w:proofErr w:type="spellEnd"/>
-      <w:r>
-        <w:rPr>
-          <w:rFonts w:cstheme="minorHAnsi"/>
-        </w:rPr>
-        <w:t xml:space="preserve"> to obtain </w:t>
-      </w:r>
-      <w:r>
-        <w:rPr>
-          <w:rFonts w:cstheme="minorHAnsi"/>
+          <w:sz w:val="20"/>
+          <w:szCs w:val="20"/>
+        </w:rPr>
+        <w:t xml:space="preserve"> – An FTP software used to access CBIHome to obtain </w:t>
+      </w:r>
+      <w:r>
+        <w:rPr>
+          <w:rFonts w:cstheme="minorHAnsi"/>
+          <w:sz w:val="20"/>
+          <w:szCs w:val="20"/>
         </w:rPr>
         <w:t>raw image data</w:t>
       </w:r>
@@ -180,6 +220,8 @@
         </w:numPr>
         <w:rPr>
           <w:rFonts w:cstheme="minorHAnsi"/>
+          <w:sz w:val="20"/>
+          <w:szCs w:val="20"/>
         </w:rPr>
       </w:pPr>
       <w:hyperlink r:id="rId8" w:history="1">
@@ -187,6 +229,8 @@
           <w:rPr>
             <w:rStyle w:val="Hyperlink"/>
             <w:rFonts w:cstheme="minorHAnsi"/>
+            <w:sz w:val="20"/>
+            <w:szCs w:val="20"/>
           </w:rPr>
           <w:t>Horos</w:t>
         </w:r>
@@ -194,6 +238,8 @@
       <w:r>
         <w:rPr>
           <w:rFonts w:cstheme="minorHAnsi"/>
+          <w:sz w:val="20"/>
+          <w:szCs w:val="20"/>
         </w:rPr>
         <w:t xml:space="preserve"> – A program that allows for viewing dicom files</w:t>
       </w:r>
@@ -207,50 +253,44 @@
         </w:numPr>
         <w:rPr>
           <w:rFonts w:cstheme="minorHAnsi"/>
+          <w:sz w:val="20"/>
+          <w:szCs w:val="20"/>
         </w:rPr>
       </w:pPr>
       <w:hyperlink r:id="rId9" w:history="1">
-        <w:proofErr w:type="spellStart"/>
         <w:r>
           <w:rPr>
             <w:rStyle w:val="Hyperlink"/>
             <w:rFonts w:cstheme="minorHAnsi"/>
+            <w:sz w:val="20"/>
+            <w:szCs w:val="20"/>
           </w:rPr>
           <w:t>dicomsort</w:t>
         </w:r>
-        <w:proofErr w:type="spellEnd"/>
       </w:hyperlink>
       <w:r>
         <w:rPr>
           <w:rFonts w:cstheme="minorHAnsi"/>
+          <w:sz w:val="20"/>
+          <w:szCs w:val="20"/>
         </w:rPr>
         <w:t xml:space="preserve"> – An in-house</w:t>
       </w:r>
       <w:r>
         <w:rPr>
           <w:rFonts w:cstheme="minorHAnsi"/>
+          <w:sz w:val="20"/>
+          <w:szCs w:val="20"/>
         </w:rPr>
         <w:t xml:space="preserve"> Matlab plugin</w:t>
       </w:r>
       <w:r>
         <w:rPr>
           <w:rFonts w:cstheme="minorHAnsi"/>
-        </w:rPr>
-        <w:t xml:space="preserve"> for sorting </w:t>
-      </w:r>
-      <w:proofErr w:type="spellStart"/>
-      <w:r>
-        <w:rPr>
-          <w:rFonts w:cstheme="minorHAnsi"/>
-        </w:rPr>
-        <w:t>dicoms</w:t>
-      </w:r>
-      <w:proofErr w:type="spellEnd"/>
-      <w:r>
-        <w:rPr>
-          <w:rFonts w:cstheme="minorHAnsi"/>
-        </w:rPr>
-        <w:t xml:space="preserve"> into sequence folders</w:t>
+          <w:sz w:val="20"/>
+          <w:szCs w:val="20"/>
+        </w:rPr>
+        <w:t xml:space="preserve"> for sorting dicoms into sequence folders</w:t>
       </w:r>
     </w:p>
     <w:p>
@@ -262,6 +302,8 @@
         </w:numPr>
         <w:rPr>
           <w:rFonts w:cstheme="minorHAnsi"/>
+          <w:sz w:val="20"/>
+          <w:szCs w:val="20"/>
         </w:rPr>
       </w:pPr>
       <w:hyperlink r:id="rId10" w:history="1">
@@ -269,6 +311,8 @@
           <w:rPr>
             <w:rStyle w:val="Hyperlink"/>
             <w:rFonts w:cstheme="minorHAnsi"/>
+            <w:sz w:val="20"/>
+            <w:szCs w:val="20"/>
           </w:rPr>
           <w:t>MRIcroGL</w:t>
         </w:r>
@@ -276,6 +320,8 @@
       <w:r>
         <w:rPr>
           <w:rFonts w:cstheme="minorHAnsi"/>
+          <w:sz w:val="20"/>
+          <w:szCs w:val="20"/>
         </w:rPr>
         <w:t xml:space="preserve"> – An image viewing package that includes the necessary tool dcm2niix</w:t>
       </w:r>
@@ -289,6 +335,8 @@
         </w:numPr>
         <w:rPr>
           <w:rFonts w:cstheme="minorHAnsi"/>
+          <w:sz w:val="20"/>
+          <w:szCs w:val="20"/>
         </w:rPr>
       </w:pPr>
       <w:hyperlink r:id="rId11" w:history="1">
@@ -296,6 +344,8 @@
           <w:rPr>
             <w:rStyle w:val="Hyperlink"/>
             <w:rFonts w:cstheme="minorHAnsi"/>
+            <w:sz w:val="20"/>
+            <w:szCs w:val="20"/>
           </w:rPr>
           <w:t>PyDesigner</w:t>
         </w:r>
@@ -303,6 +353,8 @@
       <w:r>
         <w:rPr>
           <w:rFonts w:cstheme="minorHAnsi"/>
+          <w:sz w:val="20"/>
+          <w:szCs w:val="20"/>
         </w:rPr>
         <w:t xml:space="preserve"> – An in-house software that is used to remove image artifacts from raw diffusion data and calculate parametric maps</w:t>
       </w:r>
@@ -316,6 +368,8 @@
         </w:numPr>
         <w:rPr>
           <w:rFonts w:cstheme="minorHAnsi"/>
+          <w:sz w:val="20"/>
+          <w:szCs w:val="20"/>
         </w:rPr>
       </w:pPr>
       <w:hyperlink r:id="rId12" w:history="1">
@@ -323,6 +377,8 @@
           <w:rPr>
             <w:rStyle w:val="Hyperlink"/>
             <w:rFonts w:cstheme="minorHAnsi"/>
+            <w:sz w:val="20"/>
+            <w:szCs w:val="20"/>
           </w:rPr>
           <w:t>FSL</w:t>
         </w:r>
@@ -330,6 +386,8 @@
       <w:r>
         <w:rPr>
           <w:rFonts w:cstheme="minorHAnsi"/>
+          <w:sz w:val="20"/>
+          <w:szCs w:val="20"/>
         </w:rPr>
         <w:t xml:space="preserve"> – A toolbox that allow for a variety of image manipulations*</w:t>
       </w:r>
@@ -343,6 +401,8 @@
         </w:numPr>
         <w:rPr>
           <w:rFonts w:cstheme="minorHAnsi"/>
+          <w:sz w:val="20"/>
+          <w:szCs w:val="20"/>
         </w:rPr>
       </w:pPr>
       <w:hyperlink r:id="rId13" w:history="1">
@@ -350,6 +410,8 @@
           <w:rPr>
             <w:rStyle w:val="Hyperlink"/>
             <w:rFonts w:cstheme="minorHAnsi"/>
+            <w:sz w:val="20"/>
+            <w:szCs w:val="20"/>
           </w:rPr>
           <w:t>MRtrix3</w:t>
         </w:r>
@@ -357,6 +419,8 @@
       <w:r>
         <w:rPr>
           <w:rFonts w:cstheme="minorHAnsi"/>
+          <w:sz w:val="20"/>
+          <w:szCs w:val="20"/>
         </w:rPr>
         <w:t xml:space="preserve"> - A toolbox that allow for a variety of image manipulations*</w:t>
       </w:r>
@@ -370,6 +434,8 @@
         </w:numPr>
         <w:rPr>
           <w:rFonts w:cstheme="minorHAnsi"/>
+          <w:sz w:val="20"/>
+          <w:szCs w:val="20"/>
         </w:rPr>
       </w:pPr>
       <w:hyperlink r:id="rId14" w:history="1">
@@ -377,6 +443,8 @@
           <w:rPr>
             <w:rStyle w:val="Hyperlink"/>
             <w:rFonts w:cstheme="minorHAnsi"/>
+            <w:sz w:val="20"/>
+            <w:szCs w:val="20"/>
           </w:rPr>
           <w:t>FSLeyes</w:t>
         </w:r>
@@ -384,6 +452,8 @@
       <w:r>
         <w:rPr>
           <w:rFonts w:cstheme="minorHAnsi"/>
+          <w:sz w:val="20"/>
+          <w:szCs w:val="20"/>
         </w:rPr>
         <w:t xml:space="preserve"> – An image viewer included as a part of FSL; pointed out specifically due to its utility and uniqueness among other FSL tools</w:t>
       </w:r>
@@ -397,6 +467,8 @@
         </w:numPr>
         <w:rPr>
           <w:rFonts w:cstheme="minorHAnsi"/>
+          <w:sz w:val="20"/>
+          <w:szCs w:val="20"/>
         </w:rPr>
       </w:pPr>
       <w:hyperlink r:id="rId15" w:history="1">
@@ -404,6 +476,8 @@
           <w:rPr>
             <w:rStyle w:val="Hyperlink"/>
             <w:rFonts w:cstheme="minorHAnsi"/>
+            <w:sz w:val="20"/>
+            <w:szCs w:val="20"/>
           </w:rPr>
           <w:t>MRIcron</w:t>
         </w:r>
@@ -411,6 +485,8 @@
       <w:r>
         <w:rPr>
           <w:rFonts w:cstheme="minorHAnsi"/>
+          <w:sz w:val="20"/>
+          <w:szCs w:val="20"/>
         </w:rPr>
         <w:t xml:space="preserve"> – Another image viewer with a slightly different interface than FSLeyes; optional but useful</w:t>
       </w:r>
@@ -424,6 +500,8 @@
         </w:numPr>
         <w:rPr>
           <w:rFonts w:cstheme="minorHAnsi"/>
+          <w:sz w:val="20"/>
+          <w:szCs w:val="20"/>
         </w:rPr>
       </w:pPr>
       <w:hyperlink r:id="rId16" w:history="1">
@@ -431,6 +509,8 @@
           <w:rPr>
             <w:rStyle w:val="Hyperlink"/>
             <w:rFonts w:cstheme="minorHAnsi"/>
+            <w:sz w:val="20"/>
+            <w:szCs w:val="20"/>
           </w:rPr>
           <w:t>Matlab</w:t>
         </w:r>
@@ -438,6 +518,8 @@
       <w:r>
         <w:rPr>
           <w:rFonts w:cstheme="minorHAnsi"/>
+          <w:sz w:val="20"/>
+          <w:szCs w:val="20"/>
         </w:rPr>
         <w:t xml:space="preserve"> – A programming environment used for certain types of analysis</w:t>
       </w:r>
@@ -451,6 +533,8 @@
         </w:numPr>
         <w:rPr>
           <w:rFonts w:cstheme="minorHAnsi"/>
+          <w:sz w:val="20"/>
+          <w:szCs w:val="20"/>
         </w:rPr>
       </w:pPr>
       <w:hyperlink r:id="rId17" w:history="1">
@@ -458,6 +542,8 @@
           <w:rPr>
             <w:rStyle w:val="Hyperlink"/>
             <w:rFonts w:cstheme="minorHAnsi"/>
+            <w:sz w:val="20"/>
+            <w:szCs w:val="20"/>
           </w:rPr>
           <w:t>SPM</w:t>
         </w:r>
@@ -465,6 +551,8 @@
       <w:r>
         <w:rPr>
           <w:rFonts w:cstheme="minorHAnsi"/>
+          <w:sz w:val="20"/>
+          <w:szCs w:val="20"/>
         </w:rPr>
         <w:t xml:space="preserve"> – A Matlab-compatible software package that allows for a variety of types of image analysis</w:t>
       </w:r>
@@ -473,54 +561,56 @@
       <w:pPr>
         <w:rPr>
           <w:rFonts w:cstheme="minorHAnsi"/>
-        </w:rPr>
-      </w:pPr>
-    </w:p>
-    <w:p>
-      <w:pPr>
-        <w:rPr>
-          <w:rFonts w:cstheme="minorHAnsi"/>
-          <w:sz w:val="21"/>
-          <w:szCs w:val="21"/>
-        </w:rPr>
-      </w:pPr>
-      <w:r>
-        <w:rPr>
-          <w:rFonts w:cstheme="minorHAnsi"/>
-          <w:sz w:val="21"/>
-          <w:szCs w:val="21"/>
+          <w:sz w:val="20"/>
+          <w:szCs w:val="20"/>
+        </w:rPr>
+      </w:pPr>
+    </w:p>
+    <w:p>
+      <w:pPr>
+        <w:rPr>
+          <w:rFonts w:cstheme="minorHAnsi"/>
+          <w:sz w:val="20"/>
+          <w:szCs w:val="20"/>
+        </w:rPr>
+      </w:pPr>
+      <w:r>
+        <w:rPr>
+          <w:rFonts w:cstheme="minorHAnsi"/>
+          <w:sz w:val="20"/>
+          <w:szCs w:val="20"/>
         </w:rPr>
         <w:t>*</w:t>
       </w:r>
       <w:r>
         <w:rPr>
           <w:rFonts w:cstheme="minorHAnsi"/>
-          <w:sz w:val="21"/>
-          <w:szCs w:val="21"/>
+          <w:sz w:val="20"/>
+          <w:szCs w:val="20"/>
         </w:rPr>
         <w:t>N</w:t>
       </w:r>
       <w:r>
         <w:rPr>
           <w:rFonts w:cstheme="minorHAnsi"/>
-          <w:sz w:val="21"/>
-          <w:szCs w:val="21"/>
+          <w:sz w:val="20"/>
+          <w:szCs w:val="20"/>
         </w:rPr>
         <w:t>ote: FSL and MRTrix3 are very similar</w:t>
       </w:r>
       <w:r>
         <w:rPr>
           <w:rFonts w:cstheme="minorHAnsi"/>
-          <w:sz w:val="21"/>
-          <w:szCs w:val="21"/>
+          <w:sz w:val="20"/>
+          <w:szCs w:val="20"/>
         </w:rPr>
         <w:t>;</w:t>
       </w:r>
       <w:r>
         <w:rPr>
           <w:rFonts w:cstheme="minorHAnsi"/>
-          <w:sz w:val="21"/>
-          <w:szCs w:val="21"/>
+          <w:sz w:val="20"/>
+          <w:szCs w:val="20"/>
         </w:rPr>
         <w:t xml:space="preserve"> however, they are both ubiquitous in this field and are often required so that other pieces of software will function. Despite their similarities, it is a very good idea to have both. </w:t>
       </w:r>
@@ -529,26 +619,44 @@
       <w:pPr>
         <w:rPr>
           <w:rFonts w:cstheme="minorHAnsi"/>
-        </w:rPr>
-      </w:pPr>
-    </w:p>
-    <w:p>
-      <w:pPr>
-        <w:rPr>
-          <w:rFonts w:cstheme="minorHAnsi"/>
-        </w:rPr>
-      </w:pPr>
-      <w:r>
-        <w:rPr>
-          <w:rFonts w:cstheme="minorHAnsi"/>
-        </w:rPr>
-        <w:t>A typical project lifecycle will go as follows:</w:t>
-      </w:r>
-    </w:p>
-    <w:p>
-      <w:pPr>
-        <w:rPr>
-          <w:rFonts w:cstheme="minorHAnsi"/>
+          <w:sz w:val="20"/>
+          <w:szCs w:val="20"/>
+        </w:rPr>
+      </w:pPr>
+    </w:p>
+    <w:p>
+      <w:pPr>
+        <w:rPr>
+          <w:rFonts w:cstheme="minorHAnsi"/>
+          <w:sz w:val="20"/>
+          <w:szCs w:val="20"/>
+        </w:rPr>
+      </w:pPr>
+      <w:r>
+        <w:rPr>
+          <w:rFonts w:cstheme="minorHAnsi"/>
+          <w:b/>
+          <w:bCs/>
+          <w:sz w:val="20"/>
+          <w:szCs w:val="20"/>
+        </w:rPr>
+        <w:t>A typical project lifecycle will go as follows</w:t>
+      </w:r>
+      <w:r>
+        <w:rPr>
+          <w:rFonts w:cstheme="minorHAnsi"/>
+          <w:sz w:val="20"/>
+          <w:szCs w:val="20"/>
+        </w:rPr>
+        <w:t>:</w:t>
+      </w:r>
+    </w:p>
+    <w:p>
+      <w:pPr>
+        <w:rPr>
+          <w:rFonts w:cstheme="minorHAnsi"/>
+          <w:sz w:val="20"/>
+          <w:szCs w:val="20"/>
         </w:rPr>
       </w:pPr>
     </w:p>
@@ -561,6 +669,8 @@
         </w:numPr>
         <w:rPr>
           <w:rFonts w:cstheme="minorHAnsi"/>
+          <w:sz w:val="20"/>
+          <w:szCs w:val="20"/>
         </w:rPr>
       </w:pPr>
       <w:r>
@@ -568,64 +678,48 @@
           <w:rFonts w:cstheme="minorHAnsi"/>
           <w:b/>
           <w:bCs/>
+          <w:sz w:val="20"/>
+          <w:szCs w:val="20"/>
         </w:rPr>
         <w:t>Scan Data Acquisition</w:t>
       </w:r>
       <w:r>
         <w:rPr>
           <w:rFonts w:cstheme="minorHAnsi"/>
+          <w:sz w:val="20"/>
+          <w:szCs w:val="20"/>
         </w:rPr>
         <w:t xml:space="preserve"> - </w:t>
       </w:r>
       <w:r>
         <w:rPr>
           <w:rFonts w:cstheme="minorHAnsi"/>
+          <w:sz w:val="20"/>
+          <w:szCs w:val="20"/>
         </w:rPr>
         <w:t>You</w:t>
       </w:r>
       <w:r>
         <w:rPr>
           <w:rFonts w:cstheme="minorHAnsi"/>
-        </w:rPr>
-        <w:t xml:space="preserve"> may need to access </w:t>
-      </w:r>
-      <w:proofErr w:type="spellStart"/>
-      <w:r>
-        <w:rPr>
-          <w:rFonts w:cstheme="minorHAnsi"/>
-        </w:rPr>
-        <w:t>CBIHome</w:t>
-      </w:r>
-      <w:proofErr w:type="spellEnd"/>
-      <w:r>
-        <w:rPr>
-          <w:rFonts w:cstheme="minorHAnsi"/>
-        </w:rPr>
-        <w:t xml:space="preserve"> in order to retrieve raw data from the main MRI server. I recommend </w:t>
-      </w:r>
-      <w:proofErr w:type="spellStart"/>
-      <w:r>
-        <w:rPr>
-          <w:rFonts w:cstheme="minorHAnsi"/>
-        </w:rPr>
-        <w:t>Filezilla</w:t>
-      </w:r>
-      <w:proofErr w:type="spellEnd"/>
-      <w:r>
-        <w:rPr>
-          <w:rFonts w:cstheme="minorHAnsi"/>
-        </w:rPr>
-        <w:t xml:space="preserve"> as it is straightforward and user</w:t>
-      </w:r>
-      <w:r>
-        <w:rPr>
-          <w:rFonts w:cstheme="minorHAnsi"/>
+          <w:sz w:val="20"/>
+          <w:szCs w:val="20"/>
+        </w:rPr>
+        <w:t xml:space="preserve"> may need to access CBIHome in order to retrieve raw data from the main MRI server. I recommend Filezilla as it is straightforward and user</w:t>
+      </w:r>
+      <w:r>
+        <w:rPr>
+          <w:rFonts w:cstheme="minorHAnsi"/>
+          <w:sz w:val="20"/>
+          <w:szCs w:val="20"/>
         </w:rPr>
         <w:t>-</w:t>
       </w:r>
       <w:r>
         <w:rPr>
           <w:rFonts w:cstheme="minorHAnsi"/>
+          <w:sz w:val="20"/>
+          <w:szCs w:val="20"/>
         </w:rPr>
         <w:t>friendly.</w:t>
       </w:r>
@@ -639,17 +733,23 @@
         </w:numPr>
         <w:rPr>
           <w:rFonts w:cstheme="minorHAnsi"/>
-        </w:rPr>
-      </w:pPr>
-      <w:r>
-        <w:rPr>
-          <w:rFonts w:cstheme="minorHAnsi"/>
+          <w:sz w:val="20"/>
+          <w:szCs w:val="20"/>
+        </w:rPr>
+      </w:pPr>
+      <w:r>
+        <w:rPr>
+          <w:rFonts w:cstheme="minorHAnsi"/>
+          <w:sz w:val="20"/>
+          <w:szCs w:val="20"/>
         </w:rPr>
         <w:t>To log into the server, you will need the address, your NetID, and PW</w:t>
       </w:r>
       <w:r>
         <w:rPr>
           <w:rFonts w:cstheme="minorHAnsi"/>
+          <w:sz w:val="20"/>
+          <w:szCs w:val="20"/>
         </w:rPr>
         <w:t>.</w:t>
       </w:r>
@@ -663,6 +763,8 @@
         </w:numPr>
         <w:rPr>
           <w:rFonts w:cstheme="minorHAnsi"/>
+          <w:sz w:val="20"/>
+          <w:szCs w:val="20"/>
         </w:rPr>
       </w:pPr>
       <w:r>
@@ -670,18 +772,24 @@
           <w:rFonts w:cstheme="minorHAnsi"/>
           <w:b/>
           <w:bCs/>
+          <w:sz w:val="20"/>
+          <w:szCs w:val="20"/>
         </w:rPr>
         <w:t>File Organization</w:t>
       </w:r>
       <w:r>
         <w:rPr>
           <w:rFonts w:cstheme="minorHAnsi"/>
+          <w:sz w:val="20"/>
+          <w:szCs w:val="20"/>
         </w:rPr>
         <w:t xml:space="preserve"> - </w:t>
       </w:r>
       <w:r>
         <w:rPr>
           <w:rFonts w:cstheme="minorHAnsi"/>
+          <w:sz w:val="20"/>
+          <w:szCs w:val="20"/>
         </w:rPr>
         <w:t xml:space="preserve">It is recommended to begin every project by organizing your data. </w:t>
       </w:r>
@@ -695,27 +803,47 @@
         </w:numPr>
         <w:rPr>
           <w:rFonts w:cstheme="minorHAnsi"/>
-        </w:rPr>
-      </w:pPr>
-      <w:r>
-        <w:rPr>
-          <w:rFonts w:cstheme="minorHAnsi"/>
-        </w:rPr>
-        <w:t>A general recommended folder/file organization structure can be seen in the folder labeled “</w:t>
-      </w:r>
-      <w:proofErr w:type="spellStart"/>
-      <w:r>
-        <w:rPr>
-          <w:rFonts w:cstheme="minorHAnsi"/>
+          <w:sz w:val="20"/>
+          <w:szCs w:val="20"/>
+        </w:rPr>
+      </w:pPr>
+      <w:r>
+        <w:rPr>
+          <w:rFonts w:cstheme="minorHAnsi"/>
+          <w:sz w:val="20"/>
+          <w:szCs w:val="20"/>
+        </w:rPr>
+        <w:t xml:space="preserve">A general recommended folder/file organization structure can be seen in the folder </w:t>
+      </w:r>
+      <w:r>
+        <w:rPr>
+          <w:rFonts w:cstheme="minorHAnsi"/>
+          <w:b/>
+          <w:bCs/>
+          <w:sz w:val="20"/>
+          <w:szCs w:val="20"/>
+        </w:rPr>
+        <w:t>/01_Basics/</w:t>
+      </w:r>
+      <w:r>
+        <w:rPr>
+          <w:rFonts w:cstheme="minorHAnsi"/>
+          <w:b/>
+          <w:bCs/>
+          <w:sz w:val="20"/>
+          <w:szCs w:val="20"/>
         </w:rPr>
         <w:t>File_Organization_Example</w:t>
       </w:r>
-      <w:proofErr w:type="spellEnd"/>
-      <w:r>
-        <w:rPr>
-          <w:rFonts w:cstheme="minorHAnsi"/>
-        </w:rPr>
-        <w:t>”</w:t>
+      <w:r>
+        <w:rPr>
+          <w:rFonts w:cstheme="minorHAnsi"/>
+          <w:b/>
+          <w:bCs/>
+          <w:sz w:val="20"/>
+          <w:szCs w:val="20"/>
+        </w:rPr>
+        <w:t>/</w:t>
       </w:r>
     </w:p>
     <w:p>
@@ -727,11 +855,15 @@
         </w:numPr>
         <w:rPr>
           <w:rFonts w:cstheme="minorHAnsi"/>
-        </w:rPr>
-      </w:pPr>
-      <w:r>
-        <w:rPr>
-          <w:rFonts w:cstheme="minorHAnsi"/>
+          <w:sz w:val="20"/>
+          <w:szCs w:val="20"/>
+        </w:rPr>
+      </w:pPr>
+      <w:r>
+        <w:rPr>
+          <w:rFonts w:cstheme="minorHAnsi"/>
+          <w:sz w:val="20"/>
+          <w:szCs w:val="20"/>
         </w:rPr>
         <w:t>Keep a record of your subjects, any scan/study/demographic information you may need, and any processing steps you’ve completed in a spreadsheet or other organization tool of your choice.</w:t>
       </w:r>
@@ -745,11 +877,15 @@
         </w:numPr>
         <w:rPr>
           <w:rFonts w:cstheme="minorHAnsi"/>
-        </w:rPr>
-      </w:pPr>
-      <w:r>
-        <w:rPr>
-          <w:rFonts w:cstheme="minorHAnsi"/>
+          <w:sz w:val="20"/>
+          <w:szCs w:val="20"/>
+        </w:rPr>
+      </w:pPr>
+      <w:r>
+        <w:rPr>
+          <w:rFonts w:cstheme="minorHAnsi"/>
+          <w:sz w:val="20"/>
+          <w:szCs w:val="20"/>
         </w:rPr>
         <w:t>An example of this documentation can be seen here:</w:t>
       </w:r>
@@ -763,26 +899,21 @@
         </w:numPr>
         <w:rPr>
           <w:rFonts w:cstheme="minorHAnsi"/>
-          <w:sz w:val="22"/>
-          <w:szCs w:val="22"/>
-        </w:rPr>
-      </w:pPr>
-      <w:r>
-        <w:rPr>
-          <w:rFonts w:cstheme="minorHAnsi"/>
-          <w:sz w:val="22"/>
-          <w:szCs w:val="22"/>
-        </w:rPr>
-        <w:lastRenderedPageBreak/>
-        <w:t>/01_Basics/File_Organization_Example/04_Summary/ProcessingLog.</w:t>
-      </w:r>
-      <w:r>
-        <w:rPr>
-          <w:rFonts w:cstheme="minorHAnsi"/>
-          <w:sz w:val="22"/>
-          <w:szCs w:val="22"/>
-        </w:rPr>
-        <w:t>xlsx</w:t>
+          <w:b/>
+          <w:bCs/>
+          <w:sz w:val="20"/>
+          <w:szCs w:val="20"/>
+        </w:rPr>
+      </w:pPr>
+      <w:r>
+        <w:rPr>
+          <w:rFonts w:cstheme="minorHAnsi"/>
+          <w:b/>
+          <w:bCs/>
+          <w:sz w:val="20"/>
+          <w:szCs w:val="20"/>
+        </w:rPr>
+        <w:t>/01_Basics/File_Organization_Example/04_Summary/ProcessingLog.xlsx</w:t>
       </w:r>
     </w:p>
     <w:p>
@@ -794,6 +925,8 @@
         </w:numPr>
         <w:rPr>
           <w:rFonts w:cstheme="minorHAnsi"/>
+          <w:sz w:val="20"/>
+          <w:szCs w:val="20"/>
         </w:rPr>
       </w:pPr>
       <w:r>
@@ -801,28 +934,26 @@
           <w:rFonts w:cstheme="minorHAnsi"/>
           <w:b/>
           <w:bCs/>
+          <w:sz w:val="20"/>
+          <w:szCs w:val="20"/>
         </w:rPr>
         <w:t>Raw Data QC</w:t>
       </w:r>
       <w:r>
         <w:rPr>
           <w:rFonts w:cstheme="minorHAnsi"/>
+          <w:sz w:val="20"/>
+          <w:szCs w:val="20"/>
         </w:rPr>
         <w:t xml:space="preserve"> - </w:t>
       </w:r>
-      <w:proofErr w:type="spellStart"/>
-      <w:r>
-        <w:rPr>
-          <w:rFonts w:cstheme="minorHAnsi"/>
-        </w:rPr>
-        <w:t>QCing</w:t>
-      </w:r>
-      <w:proofErr w:type="spellEnd"/>
-      <w:r>
-        <w:rPr>
-          <w:rFonts w:cstheme="minorHAnsi"/>
-        </w:rPr>
-        <w:t xml:space="preserve"> raw data is a crucial step before doing any image manipulation. See Image_QC.docx for more details.</w:t>
+      <w:r>
+        <w:rPr>
+          <w:rFonts w:cstheme="minorHAnsi"/>
+          <w:sz w:val="20"/>
+          <w:szCs w:val="20"/>
+        </w:rPr>
+        <w:t>QCing raw data is a crucial step before doing any image manipulation. See Image_QC.docx for more details.</w:t>
       </w:r>
     </w:p>
     <w:p>
@@ -834,6 +965,8 @@
         </w:numPr>
         <w:rPr>
           <w:rFonts w:cstheme="minorHAnsi"/>
+          <w:sz w:val="20"/>
+          <w:szCs w:val="20"/>
         </w:rPr>
       </w:pPr>
       <w:r>
@@ -841,6 +974,8 @@
           <w:rFonts w:cstheme="minorHAnsi"/>
           <w:b/>
           <w:bCs/>
+          <w:sz w:val="20"/>
+          <w:szCs w:val="20"/>
         </w:rPr>
         <w:t>Dicom</w:t>
       </w:r>
@@ -849,6 +984,8 @@
           <w:rFonts w:cstheme="minorHAnsi"/>
           <w:b/>
           <w:bCs/>
+          <w:sz w:val="20"/>
+          <w:szCs w:val="20"/>
         </w:rPr>
         <w:t xml:space="preserve"> sorting and dicom</w:t>
       </w:r>
@@ -857,26 +994,260 @@
           <w:rFonts w:cstheme="minorHAnsi"/>
           <w:b/>
           <w:bCs/>
-        </w:rPr>
-        <w:t xml:space="preserve"> to </w:t>
-      </w:r>
-      <w:proofErr w:type="spellStart"/>
+          <w:sz w:val="20"/>
+          <w:szCs w:val="20"/>
+        </w:rPr>
+        <w:t xml:space="preserve"> to nifti conversion </w:t>
+      </w:r>
+    </w:p>
+    <w:p>
+      <w:pPr>
+        <w:pStyle w:val="ListParagraph"/>
+        <w:numPr>
+          <w:ilvl w:val="1"/>
+          <w:numId w:val="4"/>
+        </w:numPr>
+        <w:rPr>
+          <w:rFonts w:cstheme="minorHAnsi"/>
+          <w:sz w:val="20"/>
+          <w:szCs w:val="20"/>
+        </w:rPr>
+      </w:pPr>
+      <w:r>
+        <w:rPr>
+          <w:rFonts w:cstheme="minorHAnsi"/>
+          <w:sz w:val="20"/>
+          <w:szCs w:val="20"/>
+        </w:rPr>
+        <w:t>dicomsort is a tool that will sort your dicoms into more manageable folders based on MRI sequence.</w:t>
+      </w:r>
+      <w:r>
+        <w:rPr>
+          <w:rFonts w:cstheme="minorHAnsi"/>
+          <w:sz w:val="20"/>
+          <w:szCs w:val="20"/>
+        </w:rPr>
+        <w:t xml:space="preserve"> </w:t>
+      </w:r>
+    </w:p>
+    <w:p>
+      <w:pPr>
+        <w:pStyle w:val="ListParagraph"/>
+        <w:numPr>
+          <w:ilvl w:val="2"/>
+          <w:numId w:val="4"/>
+        </w:numPr>
+        <w:rPr>
+          <w:rFonts w:cstheme="minorHAnsi"/>
+          <w:sz w:val="20"/>
+          <w:szCs w:val="20"/>
+        </w:rPr>
+      </w:pPr>
+      <w:r>
+        <w:rPr>
+          <w:rFonts w:cstheme="minorHAnsi"/>
+          <w:sz w:val="20"/>
+          <w:szCs w:val="20"/>
+        </w:rPr>
+        <w:t>It is a Matlab plugin, so you will call it through Matlab by simply using the following command:</w:t>
+      </w:r>
+    </w:p>
+    <w:p>
+      <w:pPr>
+        <w:pStyle w:val="ListParagraph"/>
+        <w:numPr>
+          <w:ilvl w:val="2"/>
+          <w:numId w:val="4"/>
+        </w:numPr>
+        <w:rPr>
+          <w:rFonts w:cstheme="minorHAnsi"/>
+          <w:sz w:val="20"/>
+          <w:szCs w:val="20"/>
+        </w:rPr>
+      </w:pPr>
+      <w:r>
+        <w:rPr>
+          <w:rFonts w:ascii="Courier" w:hAnsi="Courier" w:cstheme="minorHAnsi"/>
+          <w:sz w:val="20"/>
+          <w:szCs w:val="20"/>
+          <w:highlight w:val="lightGray"/>
+        </w:rPr>
+        <w:t>dicomSort(/path/to/folder)</w:t>
+      </w:r>
+      <w:r>
+        <w:rPr>
+          <w:rFonts w:ascii="Courier" w:hAnsi="Courier" w:cstheme="minorHAnsi"/>
+          <w:sz w:val="20"/>
+          <w:szCs w:val="20"/>
+          <w:highlight w:val="lightGray"/>
+        </w:rPr>
+        <w:t>;</w:t>
+      </w:r>
+      <w:r>
+        <w:rPr>
+          <w:rFonts w:cstheme="minorHAnsi"/>
+          <w:sz w:val="20"/>
+          <w:szCs w:val="20"/>
+        </w:rPr>
+        <w:t xml:space="preserve"> </w:t>
+      </w:r>
+    </w:p>
+    <w:p>
+      <w:pPr>
+        <w:pStyle w:val="ListParagraph"/>
+        <w:numPr>
+          <w:ilvl w:val="1"/>
+          <w:numId w:val="4"/>
+        </w:numPr>
+        <w:rPr>
+          <w:rFonts w:cstheme="minorHAnsi"/>
+          <w:sz w:val="20"/>
+          <w:szCs w:val="20"/>
+        </w:rPr>
+      </w:pPr>
+      <w:r>
+        <w:rPr>
+          <w:rFonts w:cstheme="minorHAnsi"/>
+          <w:sz w:val="20"/>
+          <w:szCs w:val="20"/>
+        </w:rPr>
+        <w:t xml:space="preserve">dcm2niix is a tool that comes packaged with MRIcroGL. While it is not the only way to convert dicoms to niftis, it is an effective, simple, and </w:t>
+      </w:r>
+      <w:r>
+        <w:rPr>
+          <w:rFonts w:cstheme="minorHAnsi"/>
+          <w:sz w:val="20"/>
+          <w:szCs w:val="20"/>
+        </w:rPr>
+        <w:t>user-friendly</w:t>
+      </w:r>
+      <w:r>
+        <w:rPr>
+          <w:rFonts w:cstheme="minorHAnsi"/>
+          <w:sz w:val="20"/>
+          <w:szCs w:val="20"/>
+        </w:rPr>
+        <w:t xml:space="preserve"> way of doing so.</w:t>
+      </w:r>
+    </w:p>
+    <w:p>
+      <w:pPr>
+        <w:pStyle w:val="ListParagraph"/>
+        <w:numPr>
+          <w:ilvl w:val="2"/>
+          <w:numId w:val="4"/>
+        </w:numPr>
+        <w:rPr>
+          <w:rFonts w:cstheme="minorHAnsi"/>
+          <w:sz w:val="20"/>
+          <w:szCs w:val="20"/>
+        </w:rPr>
+      </w:pPr>
+      <w:r>
+        <w:rPr>
+          <w:rFonts w:cstheme="minorHAnsi"/>
+          <w:sz w:val="20"/>
+          <w:szCs w:val="20"/>
+        </w:rPr>
+        <w:t>Once dcm2niix is set up on your system, it should only be necessary to run the following command in your terminal</w:t>
+      </w:r>
+      <w:r>
+        <w:rPr>
+          <w:rFonts w:cstheme="minorHAnsi"/>
+          <w:sz w:val="20"/>
+          <w:szCs w:val="20"/>
+        </w:rPr>
+        <w:t>:</w:t>
+      </w:r>
+    </w:p>
+    <w:p>
+      <w:pPr>
+        <w:pStyle w:val="ListParagraph"/>
+        <w:numPr>
+          <w:ilvl w:val="2"/>
+          <w:numId w:val="4"/>
+        </w:numPr>
+        <w:rPr>
+          <w:rFonts w:cstheme="minorHAnsi"/>
+          <w:sz w:val="20"/>
+          <w:szCs w:val="20"/>
+        </w:rPr>
+      </w:pPr>
+      <w:r>
+        <w:rPr>
+          <w:rFonts w:ascii="Courier" w:hAnsi="Courier" w:cstheme="minorHAnsi"/>
+          <w:sz w:val="20"/>
+          <w:szCs w:val="20"/>
+          <w:highlight w:val="lightGray"/>
+        </w:rPr>
+        <w:t>dcm2niix -f %p [path/to/your/data]</w:t>
+      </w:r>
+      <w:r>
+        <w:rPr>
+          <w:rFonts w:cstheme="minorHAnsi"/>
+          <w:sz w:val="20"/>
+          <w:szCs w:val="20"/>
+        </w:rPr>
+        <w:t xml:space="preserve"> </w:t>
+      </w:r>
+    </w:p>
+    <w:p>
+      <w:pPr>
+        <w:pStyle w:val="ListParagraph"/>
+        <w:numPr>
+          <w:ilvl w:val="0"/>
+          <w:numId w:val="4"/>
+        </w:numPr>
+        <w:rPr>
+          <w:rFonts w:cstheme="minorHAnsi"/>
+          <w:sz w:val="20"/>
+          <w:szCs w:val="20"/>
+        </w:rPr>
+      </w:pPr>
       <w:r>
         <w:rPr>
           <w:rFonts w:cstheme="minorHAnsi"/>
           <w:b/>
           <w:bCs/>
-        </w:rPr>
-        <w:t>nifti</w:t>
-      </w:r>
-      <w:proofErr w:type="spellEnd"/>
+          <w:sz w:val="20"/>
+          <w:szCs w:val="20"/>
+        </w:rPr>
+        <w:lastRenderedPageBreak/>
+        <w:t>Preprocessing</w:t>
+      </w:r>
+      <w:r>
+        <w:rPr>
+          <w:rFonts w:cstheme="minorHAnsi"/>
+          <w:sz w:val="20"/>
+          <w:szCs w:val="20"/>
+        </w:rPr>
+        <w:t xml:space="preserve"> - </w:t>
+      </w:r>
+      <w:r>
+        <w:rPr>
+          <w:rFonts w:cstheme="minorHAnsi"/>
+          <w:sz w:val="20"/>
+          <w:szCs w:val="20"/>
+        </w:rPr>
+        <w:t xml:space="preserve">Preprocessing raw data is necessary to remove image articles. PyDesigner includes both artifact removal and tensor calculation to derive parametric maps. Preprocessed data should also be QC’d to ensure that preprocessing was completed as expected. See </w:t>
+      </w:r>
       <w:r>
         <w:rPr>
           <w:rFonts w:cstheme="minorHAnsi"/>
           <w:b/>
           <w:bCs/>
-        </w:rPr>
-        <w:t xml:space="preserve"> conversion </w:t>
+          <w:sz w:val="20"/>
+          <w:szCs w:val="20"/>
+        </w:rPr>
+        <w:t>Image_QC.docx</w:t>
+      </w:r>
+      <w:r>
+        <w:rPr>
+          <w:rFonts w:cstheme="minorHAnsi"/>
+          <w:sz w:val="20"/>
+          <w:szCs w:val="20"/>
+        </w:rPr>
+        <w:t xml:space="preserve"> for more details.</w:t>
       </w:r>
     </w:p>
     <w:p>
@@ -888,41 +1259,33 @@
         </w:numPr>
         <w:rPr>
           <w:rFonts w:cstheme="minorHAnsi"/>
-        </w:rPr>
-      </w:pPr>
-      <w:proofErr w:type="spellStart"/>
-      <w:r>
-        <w:rPr>
-          <w:rFonts w:cstheme="minorHAnsi"/>
-        </w:rPr>
-        <w:t>dicomsort</w:t>
-      </w:r>
-      <w:proofErr w:type="spellEnd"/>
-      <w:r>
-        <w:rPr>
-          <w:rFonts w:cstheme="minorHAnsi"/>
-        </w:rPr>
-        <w:t xml:space="preserve"> is a tool that will sort your </w:t>
-      </w:r>
-      <w:proofErr w:type="spellStart"/>
-      <w:r>
-        <w:rPr>
-          <w:rFonts w:cstheme="minorHAnsi"/>
-        </w:rPr>
-        <w:t>dicoms</w:t>
-      </w:r>
-      <w:proofErr w:type="spellEnd"/>
-      <w:r>
-        <w:rPr>
-          <w:rFonts w:cstheme="minorHAnsi"/>
-        </w:rPr>
-        <w:t xml:space="preserve"> into more manageable folders based on MRI sequence.</w:t>
-      </w:r>
-      <w:r>
-        <w:rPr>
-          <w:rFonts w:cstheme="minorHAnsi"/>
-        </w:rPr>
-        <w:t xml:space="preserve"> </w:t>
+          <w:sz w:val="20"/>
+          <w:szCs w:val="20"/>
+        </w:rPr>
+      </w:pPr>
+      <w:r>
+        <w:rPr>
+          <w:rFonts w:cstheme="minorHAnsi"/>
+          <w:sz w:val="20"/>
+          <w:szCs w:val="20"/>
+        </w:rPr>
+        <w:t>Using PyDesigner</w:t>
+      </w:r>
+      <w:r>
+        <w:rPr>
+          <w:rFonts w:cstheme="minorHAnsi"/>
+          <w:sz w:val="20"/>
+          <w:szCs w:val="20"/>
+        </w:rPr>
+        <w:t xml:space="preserve"> is quite simple</w:t>
+      </w:r>
+      <w:r>
+        <w:rPr>
+          <w:rFonts w:cstheme="minorHAnsi"/>
+          <w:sz w:val="20"/>
+          <w:szCs w:val="20"/>
+        </w:rPr>
+        <w:t>, though it does have some requirements and best practices:</w:t>
       </w:r>
     </w:p>
     <w:p>
@@ -934,13 +1297,25 @@
         </w:numPr>
         <w:rPr>
           <w:rFonts w:cstheme="minorHAnsi"/>
-        </w:rPr>
-      </w:pPr>
-      <w:r>
-        <w:rPr>
-          <w:rFonts w:cstheme="minorHAnsi"/>
-        </w:rPr>
-        <w:t>It is a Matlab plugin, so you will call it through Matlab by simply using the following command:</w:t>
+          <w:sz w:val="20"/>
+          <w:szCs w:val="20"/>
+        </w:rPr>
+      </w:pPr>
+      <w:r>
+        <w:rPr>
+          <w:rFonts w:cstheme="minorHAnsi"/>
+          <w:sz w:val="20"/>
+          <w:szCs w:val="20"/>
+        </w:rPr>
+        <w:t xml:space="preserve">It is helpful to have your data </w:t>
+      </w:r>
+      <w:r>
+        <w:rPr>
+          <w:rFonts w:cstheme="minorHAnsi"/>
+          <w:sz w:val="20"/>
+          <w:szCs w:val="20"/>
+        </w:rPr>
+        <w:t>organized consistently for each subject.</w:t>
       </w:r>
     </w:p>
     <w:p>
@@ -952,13 +1327,334 @@
         </w:numPr>
         <w:rPr>
           <w:rFonts w:cstheme="minorHAnsi"/>
-        </w:rPr>
-      </w:pPr>
-      <w:r>
-        <w:rPr>
-          <w:rFonts w:cstheme="minorHAnsi"/>
-        </w:rPr>
-        <w:t>dicomSort(/path/to/folder)</w:t>
+          <w:sz w:val="20"/>
+          <w:szCs w:val="20"/>
+        </w:rPr>
+      </w:pPr>
+      <w:r>
+        <w:rPr>
+          <w:rFonts w:cstheme="minorHAnsi"/>
+          <w:sz w:val="20"/>
+          <w:szCs w:val="20"/>
+        </w:rPr>
+        <w:t>Py</w:t>
+      </w:r>
+      <w:r>
+        <w:rPr>
+          <w:rFonts w:cstheme="minorHAnsi"/>
+          <w:sz w:val="20"/>
+          <w:szCs w:val="20"/>
+        </w:rPr>
+        <w:t>D</w:t>
+      </w:r>
+      <w:r>
+        <w:rPr>
+          <w:rFonts w:cstheme="minorHAnsi"/>
+          <w:sz w:val="20"/>
+          <w:szCs w:val="20"/>
+        </w:rPr>
+        <w:t>esigner requires a corresponding .json, .bvec, and .bval file for each .nii file you give it. These are generally created by dcm2niix.</w:t>
+      </w:r>
+    </w:p>
+    <w:p>
+      <w:pPr>
+        <w:pStyle w:val="ListParagraph"/>
+        <w:numPr>
+          <w:ilvl w:val="2"/>
+          <w:numId w:val="4"/>
+        </w:numPr>
+        <w:rPr>
+          <w:rFonts w:cstheme="minorHAnsi"/>
+          <w:sz w:val="20"/>
+          <w:szCs w:val="20"/>
+        </w:rPr>
+      </w:pPr>
+      <w:r>
+        <w:rPr>
+          <w:rFonts w:cstheme="minorHAnsi"/>
+          <w:sz w:val="20"/>
+          <w:szCs w:val="20"/>
+        </w:rPr>
+        <w:t>A typical file setup will look like this:</w:t>
+      </w:r>
+    </w:p>
+    <w:p>
+      <w:pPr>
+        <w:pStyle w:val="ListParagraph"/>
+        <w:numPr>
+          <w:ilvl w:val="2"/>
+          <w:numId w:val="4"/>
+        </w:numPr>
+        <w:rPr>
+          <w:rFonts w:cstheme="minorHAnsi"/>
+          <w:sz w:val="20"/>
+          <w:szCs w:val="20"/>
+        </w:rPr>
+      </w:pPr>
+      <w:r>
+        <w:rPr>
+          <w:rFonts w:cstheme="minorHAnsi"/>
+          <w:sz w:val="20"/>
+          <w:szCs w:val="20"/>
+        </w:rPr>
+        <w:drawing>
+          <wp:inline distT="0" distB="0" distL="0" distR="0" wp14:anchorId="32C64747" wp14:editId="194F341C">
+            <wp:extent cx="1413933" cy="1571799"/>
+            <wp:effectExtent l="0" t="0" r="0" b="3175"/>
+            <wp:docPr id="1" name="Picture 1" descr="A close up of text on a black background&#10;&#10;Description automatically generated"/>
+            <wp:cNvGraphicFramePr>
+              <a:graphicFrameLocks xmlns:a="http://schemas.openxmlformats.org/drawingml/2006/main" noChangeAspect="1"/>
+            </wp:cNvGraphicFramePr>
+            <a:graphic xmlns:a="http://schemas.openxmlformats.org/drawingml/2006/main">
+              <a:graphicData uri="http://schemas.openxmlformats.org/drawingml/2006/picture">
+                <pic:pic xmlns:pic="http://schemas.openxmlformats.org/drawingml/2006/picture">
+                  <pic:nvPicPr>
+                    <pic:cNvPr id="1" name=""/>
+                    <pic:cNvPicPr/>
+                  </pic:nvPicPr>
+                  <pic:blipFill>
+                    <a:blip r:embed="rId18"/>
+                    <a:stretch>
+                      <a:fillRect/>
+                    </a:stretch>
+                  </pic:blipFill>
+                  <pic:spPr>
+                    <a:xfrm>
+                      <a:off x="0" y="0"/>
+                      <a:ext cx="1429792" cy="1589428"/>
+                    </a:xfrm>
+                    <a:prstGeom prst="rect">
+                      <a:avLst/>
+                    </a:prstGeom>
+                  </pic:spPr>
+                </pic:pic>
+              </a:graphicData>
+            </a:graphic>
+          </wp:inline>
+        </w:drawing>
+      </w:r>
+    </w:p>
+    <w:p>
+      <w:pPr>
+        <w:pStyle w:val="ListParagraph"/>
+        <w:numPr>
+          <w:ilvl w:val="2"/>
+          <w:numId w:val="4"/>
+        </w:numPr>
+        <w:rPr>
+          <w:rFonts w:cstheme="minorHAnsi"/>
+          <w:sz w:val="20"/>
+          <w:szCs w:val="20"/>
+        </w:rPr>
+      </w:pPr>
+      <w:r>
+        <w:rPr>
+          <w:rFonts w:cstheme="minorHAnsi"/>
+          <w:sz w:val="20"/>
+          <w:szCs w:val="20"/>
+        </w:rPr>
+        <w:t>Where the “nifti” folder contains all of your raw data and the “pydesigner” folder is the output folder where your processed data will go.</w:t>
+      </w:r>
+    </w:p>
+    <w:p>
+      <w:pPr>
+        <w:pStyle w:val="ListParagraph"/>
+        <w:numPr>
+          <w:ilvl w:val="2"/>
+          <w:numId w:val="4"/>
+        </w:numPr>
+        <w:rPr>
+          <w:rFonts w:cstheme="minorHAnsi"/>
+          <w:sz w:val="20"/>
+          <w:szCs w:val="20"/>
+        </w:rPr>
+      </w:pPr>
+      <w:r>
+        <w:rPr>
+          <w:rFonts w:cstheme="minorHAnsi"/>
+          <w:sz w:val="20"/>
+          <w:szCs w:val="20"/>
+        </w:rPr>
+        <w:t>A typical command using the folder explain above will look like this:</w:t>
+      </w:r>
+    </w:p>
+    <w:p>
+      <w:pPr>
+        <w:pStyle w:val="ListParagraph"/>
+        <w:numPr>
+          <w:ilvl w:val="2"/>
+          <w:numId w:val="4"/>
+        </w:numPr>
+        <w:rPr>
+          <w:rFonts w:cstheme="minorHAnsi"/>
+          <w:sz w:val="20"/>
+          <w:szCs w:val="20"/>
+        </w:rPr>
+      </w:pPr>
+      <w:r>
+        <w:rPr>
+          <w:rFonts w:ascii="Courier" w:hAnsi="Courier" w:cstheme="minorHAnsi"/>
+          <w:sz w:val="20"/>
+          <w:szCs w:val="20"/>
+          <w:highlight w:val="lightGray"/>
+        </w:rPr>
+        <w:t xml:space="preserve">pydesigner </w:t>
+      </w:r>
+      <w:r>
+        <w:rPr>
+          <w:rFonts w:ascii="Courier" w:hAnsi="Courier" w:cstheme="minorHAnsi"/>
+          <w:sz w:val="20"/>
+          <w:szCs w:val="20"/>
+          <w:highlight w:val="lightGray"/>
+        </w:rPr>
+        <w:t xml:space="preserve">--denoise --degibbs --mask -w </w:t>
+      </w:r>
+      <w:r>
+        <w:rPr>
+          <w:rFonts w:ascii="Courier" w:hAnsi="Courier" w:cstheme="minorHAnsi"/>
+          <w:sz w:val="20"/>
+          <w:szCs w:val="20"/>
+          <w:highlight w:val="lightGray"/>
+        </w:rPr>
+        <w:t>--</w:t>
+      </w:r>
+      <w:r>
+        <w:rPr>
+          <w:rFonts w:ascii="Courier" w:hAnsi="Courier" w:cstheme="minorHAnsi"/>
+          <w:sz w:val="20"/>
+          <w:szCs w:val="20"/>
+          <w:highlight w:val="lightGray"/>
+        </w:rPr>
+        <w:t>force</w:t>
+      </w:r>
+      <w:r>
+        <w:rPr>
+          <w:rFonts w:ascii="Courier" w:hAnsi="Courier" w:cstheme="minorHAnsi"/>
+          <w:sz w:val="20"/>
+          <w:szCs w:val="20"/>
+          <w:highlight w:val="lightGray"/>
+        </w:rPr>
+        <w:t xml:space="preserve"> /desktop/user/PyDesigner-Example/Subj1/nifti/DKI.nii, </w:t>
+      </w:r>
+      <w:r>
+        <w:rPr>
+          <w:rFonts w:ascii="Courier" w:hAnsi="Courier" w:cstheme="minorHAnsi"/>
+          <w:sz w:val="20"/>
+          <w:szCs w:val="20"/>
+          <w:highlight w:val="lightGray"/>
+        </w:rPr>
+        <w:t>/desktop/user/PyDesigner-Example/Subj1/nifti</w:t>
+      </w:r>
+      <w:r>
+        <w:rPr>
+          <w:rFonts w:ascii="Courier" w:hAnsi="Courier" w:cstheme="minorHAnsi"/>
+          <w:sz w:val="20"/>
+          <w:szCs w:val="20"/>
+          <w:highlight w:val="lightGray"/>
+        </w:rPr>
+        <w:t xml:space="preserve">/B0.nii -o </w:t>
+      </w:r>
+      <w:r>
+        <w:rPr>
+          <w:rFonts w:ascii="Courier" w:hAnsi="Courier" w:cstheme="minorHAnsi"/>
+          <w:sz w:val="20"/>
+          <w:szCs w:val="20"/>
+          <w:highlight w:val="lightGray"/>
+        </w:rPr>
+        <w:t>/desktop/user/PyDesigner-Example/Subj1/</w:t>
+      </w:r>
+      <w:r>
+        <w:rPr>
+          <w:rFonts w:ascii="Courier" w:hAnsi="Courier" w:cstheme="minorHAnsi"/>
+          <w:sz w:val="20"/>
+          <w:szCs w:val="20"/>
+          <w:highlight w:val="lightGray"/>
+        </w:rPr>
+        <w:t>pydesigner</w:t>
+      </w:r>
+      <w:r>
+        <w:rPr>
+          <w:rFonts w:cstheme="minorHAnsi"/>
+          <w:sz w:val="20"/>
+          <w:szCs w:val="20"/>
+        </w:rPr>
+        <w:t xml:space="preserve"> </w:t>
+      </w:r>
+    </w:p>
+    <w:p>
+      <w:pPr>
+        <w:pStyle w:val="ListParagraph"/>
+        <w:numPr>
+          <w:ilvl w:val="2"/>
+          <w:numId w:val="4"/>
+        </w:numPr>
+        <w:rPr>
+          <w:rFonts w:cstheme="minorHAnsi"/>
+          <w:sz w:val="20"/>
+          <w:szCs w:val="20"/>
+        </w:rPr>
+      </w:pPr>
+      <w:r>
+        <w:rPr>
+          <w:rFonts w:cstheme="minorHAnsi"/>
+          <w:sz w:val="20"/>
+          <w:szCs w:val="20"/>
+        </w:rPr>
+        <w:t>(</w:t>
+      </w:r>
+      <w:r>
+        <w:rPr>
+          <w:rFonts w:cstheme="minorHAnsi"/>
+          <w:sz w:val="20"/>
+          <w:szCs w:val="20"/>
+        </w:rPr>
+        <w:t xml:space="preserve">Notes: </w:t>
+      </w:r>
+      <w:r>
+        <w:rPr>
+          <w:rFonts w:cstheme="minorHAnsi"/>
+          <w:sz w:val="20"/>
+          <w:szCs w:val="20"/>
+        </w:rPr>
+        <w:t>In this example we have a DKI sequence and an additional B0 sequence, which is common. Both sequences can be given to PyDesigner by just putting a comma between the file paths as you can see in the example command. Also note the “-o” command which specifies where files will be output.</w:t>
+      </w:r>
+      <w:r>
+        <w:rPr>
+          <w:rFonts w:cstheme="minorHAnsi"/>
+          <w:sz w:val="20"/>
+          <w:szCs w:val="20"/>
+        </w:rPr>
+        <w:t xml:space="preserve"> Other commands such as “--denoise” and “--degibbs” are described in the PyDesigner documentation linked at the top of this document.</w:t>
+      </w:r>
+      <w:r>
+        <w:rPr>
+          <w:rFonts w:cstheme="minorHAnsi"/>
+          <w:sz w:val="20"/>
+          <w:szCs w:val="20"/>
+        </w:rPr>
+        <w:t>)</w:t>
+      </w:r>
+    </w:p>
+    <w:p>
+      <w:pPr>
+        <w:pStyle w:val="ListParagraph"/>
+        <w:numPr>
+          <w:ilvl w:val="0"/>
+          <w:numId w:val="4"/>
+        </w:numPr>
+        <w:rPr>
+          <w:rFonts w:cstheme="minorHAnsi"/>
+          <w:sz w:val="20"/>
+          <w:szCs w:val="20"/>
+        </w:rPr>
+      </w:pPr>
+      <w:r>
+        <w:rPr>
+          <w:rFonts w:cstheme="minorHAnsi"/>
+          <w:sz w:val="20"/>
+          <w:szCs w:val="20"/>
+        </w:rPr>
+        <w:t xml:space="preserve">After preprocessing, next steps will depends on the PI’s desired analyses. </w:t>
       </w:r>
     </w:p>
     <w:p>
@@ -970,89 +1666,25 @@
         </w:numPr>
         <w:rPr>
           <w:rFonts w:cstheme="minorHAnsi"/>
-        </w:rPr>
-      </w:pPr>
-      <w:r>
-        <w:rPr>
-          <w:rFonts w:cstheme="minorHAnsi"/>
-        </w:rPr>
-        <w:t xml:space="preserve">dcm2niix is a tool that comes packaged with MRIcroGL. While it is not the only way to convert </w:t>
-      </w:r>
-      <w:proofErr w:type="spellStart"/>
-      <w:r>
-        <w:rPr>
-          <w:rFonts w:cstheme="minorHAnsi"/>
-        </w:rPr>
-        <w:t>dicoms</w:t>
-      </w:r>
-      <w:proofErr w:type="spellEnd"/>
-      <w:r>
-        <w:rPr>
-          <w:rFonts w:cstheme="minorHAnsi"/>
-        </w:rPr>
-        <w:t xml:space="preserve"> to </w:t>
-      </w:r>
-      <w:proofErr w:type="spellStart"/>
-      <w:r>
-        <w:rPr>
-          <w:rFonts w:cstheme="minorHAnsi"/>
-        </w:rPr>
-        <w:t>niftis</w:t>
-      </w:r>
-      <w:proofErr w:type="spellEnd"/>
-      <w:r>
-        <w:rPr>
-          <w:rFonts w:cstheme="minorHAnsi"/>
-        </w:rPr>
-        <w:t xml:space="preserve">, it is an effective, simple, and </w:t>
-      </w:r>
-      <w:r>
-        <w:rPr>
-          <w:rFonts w:cstheme="minorHAnsi"/>
-        </w:rPr>
-        <w:t>user-friendly</w:t>
-      </w:r>
-      <w:r>
-        <w:rPr>
-          <w:rFonts w:cstheme="minorHAnsi"/>
-        </w:rPr>
-        <w:t xml:space="preserve"> way of doing so.</w:t>
-      </w:r>
-    </w:p>
-    <w:p>
-      <w:pPr>
-        <w:pStyle w:val="ListParagraph"/>
-        <w:numPr>
-          <w:ilvl w:val="2"/>
-          <w:numId w:val="4"/>
-        </w:numPr>
-        <w:rPr>
-          <w:rFonts w:cstheme="minorHAnsi"/>
-        </w:rPr>
-      </w:pPr>
-      <w:r>
-        <w:rPr>
-          <w:rFonts w:cstheme="minorHAnsi"/>
-        </w:rPr>
-        <w:t>Once dcm2niix is set up on your system, it should only be necessary to run the following command in your terminal:</w:t>
-      </w:r>
-    </w:p>
-    <w:p>
-      <w:pPr>
-        <w:pStyle w:val="ListParagraph"/>
-        <w:numPr>
-          <w:ilvl w:val="2"/>
-          <w:numId w:val="4"/>
-        </w:numPr>
-        <w:rPr>
-          <w:rFonts w:cstheme="minorHAnsi"/>
-        </w:rPr>
-      </w:pPr>
-      <w:r>
-        <w:rPr>
-          <w:rFonts w:cstheme="minorHAnsi"/>
-        </w:rPr>
-        <w:t>dcm2niix -f %p [path/to/your/data]</w:t>
+          <w:sz w:val="20"/>
+          <w:szCs w:val="20"/>
+        </w:rPr>
+      </w:pPr>
+      <w:r>
+        <w:rPr>
+          <w:rFonts w:cstheme="minorHAnsi"/>
+          <w:sz w:val="20"/>
+          <w:szCs w:val="20"/>
+        </w:rPr>
+        <w:t>Further reading on analysis techniques can be found throughout the rest of this documentation</w:t>
+      </w:r>
+      <w:r>
+        <w:rPr>
+          <w:rFonts w:cstheme="minorHAnsi"/>
+          <w:sz w:val="20"/>
+          <w:szCs w:val="20"/>
+        </w:rPr>
+        <w:t xml:space="preserve"> collective</w:t>
       </w:r>
     </w:p>
     <w:p>
@@ -1064,151 +1696,91 @@
         </w:numPr>
         <w:rPr>
           <w:rFonts w:cstheme="minorHAnsi"/>
-        </w:rPr>
-      </w:pPr>
+          <w:sz w:val="20"/>
+          <w:szCs w:val="20"/>
+        </w:rPr>
+      </w:pPr>
+      <w:r>
+        <w:rPr>
+          <w:rFonts w:cstheme="minorHAnsi"/>
+          <w:sz w:val="20"/>
+          <w:szCs w:val="20"/>
+        </w:rPr>
+        <w:t xml:space="preserve">Once all analyses are complete, it is a good idea </w:t>
+      </w:r>
+      <w:r>
+        <w:rPr>
+          <w:rFonts w:cstheme="minorHAnsi"/>
+          <w:sz w:val="20"/>
+          <w:szCs w:val="20"/>
+        </w:rPr>
+        <w:t>to</w:t>
+      </w:r>
+      <w:r>
+        <w:rPr>
+          <w:rFonts w:cstheme="minorHAnsi"/>
+          <w:sz w:val="20"/>
+          <w:szCs w:val="20"/>
+        </w:rPr>
+        <w:t xml:space="preserve"> organize your project folder and store/backup/archive however your PI would like you to do so.</w:t>
+      </w:r>
+    </w:p>
+    <w:p>
+      <w:pPr>
+        <w:pStyle w:val="ListParagraph"/>
+        <w:numPr>
+          <w:ilvl w:val="1"/>
+          <w:numId w:val="4"/>
+        </w:numPr>
+        <w:rPr>
+          <w:rFonts w:cstheme="minorHAnsi"/>
+          <w:sz w:val="20"/>
+          <w:szCs w:val="20"/>
+        </w:rPr>
+      </w:pPr>
+      <w:r>
+        <w:rPr>
+          <w:rFonts w:cstheme="minorHAnsi"/>
+          <w:sz w:val="20"/>
+          <w:szCs w:val="20"/>
+        </w:rPr>
+        <w:t xml:space="preserve">See </w:t>
+      </w:r>
       <w:r>
         <w:rPr>
           <w:rFonts w:cstheme="minorHAnsi"/>
           <w:b/>
           <w:bCs/>
-        </w:rPr>
-        <w:t>Preprocessing</w:t>
-      </w:r>
-      <w:r>
-        <w:rPr>
-          <w:rFonts w:cstheme="minorHAnsi"/>
-        </w:rPr>
-        <w:t xml:space="preserve"> - </w:t>
-      </w:r>
-      <w:r>
-        <w:rPr>
-          <w:rFonts w:cstheme="minorHAnsi"/>
-        </w:rPr>
-        <w:t xml:space="preserve">Preprocessing raw data is necessary to remove image articles. PyDesigner includes both artifact removal and tensor calculation to derive </w:t>
-      </w:r>
-      <w:proofErr w:type="spellStart"/>
-      <w:r>
-        <w:rPr>
-          <w:rFonts w:cstheme="minorHAnsi"/>
-        </w:rPr>
-        <w:t>parametrics</w:t>
-      </w:r>
-      <w:proofErr w:type="spellEnd"/>
-      <w:r>
-        <w:rPr>
-          <w:rFonts w:cstheme="minorHAnsi"/>
-        </w:rPr>
-        <w:t xml:space="preserve"> maps. Preprocessed data should also be </w:t>
-      </w:r>
-      <w:proofErr w:type="spellStart"/>
-      <w:r>
-        <w:rPr>
-          <w:rFonts w:cstheme="minorHAnsi"/>
-        </w:rPr>
-        <w:t>QC’d</w:t>
-      </w:r>
-      <w:proofErr w:type="spellEnd"/>
-      <w:r>
-        <w:rPr>
-          <w:rFonts w:cstheme="minorHAnsi"/>
-        </w:rPr>
-        <w:t xml:space="preserve"> to ensure that preprocessing was completed as expected. See Image_QC.docx for more details.</w:t>
-      </w:r>
-    </w:p>
-    <w:p>
-      <w:pPr>
-        <w:pStyle w:val="ListParagraph"/>
-        <w:numPr>
-          <w:ilvl w:val="0"/>
-          <w:numId w:val="4"/>
-        </w:numPr>
-        <w:rPr>
-          <w:rFonts w:cstheme="minorHAnsi"/>
-        </w:rPr>
-      </w:pPr>
-      <w:r>
-        <w:rPr>
-          <w:rFonts w:cstheme="minorHAnsi"/>
-        </w:rPr>
-        <w:t xml:space="preserve">After preprocessing, next steps will depends on the PI’s desired analyses. </w:t>
-      </w:r>
-    </w:p>
-    <w:p>
-      <w:pPr>
-        <w:pStyle w:val="ListParagraph"/>
-        <w:numPr>
-          <w:ilvl w:val="1"/>
-          <w:numId w:val="4"/>
-        </w:numPr>
-        <w:rPr>
-          <w:rFonts w:cstheme="minorHAnsi"/>
-        </w:rPr>
-      </w:pPr>
-    </w:p>
-    <w:p>
-      <w:pPr>
-        <w:pStyle w:val="ListParagraph"/>
-        <w:numPr>
-          <w:ilvl w:val="0"/>
-          <w:numId w:val="4"/>
-        </w:numPr>
-        <w:rPr>
-          <w:rFonts w:cstheme="minorHAnsi"/>
-        </w:rPr>
-      </w:pPr>
-      <w:r>
-        <w:rPr>
-          <w:rFonts w:cstheme="minorHAnsi"/>
-        </w:rPr>
-        <w:t xml:space="preserve">Once all analyses are complete, it is a good idea </w:t>
-      </w:r>
-      <w:r>
-        <w:rPr>
-          <w:rFonts w:cstheme="minorHAnsi"/>
-        </w:rPr>
-        <w:t>to</w:t>
-      </w:r>
-      <w:r>
-        <w:rPr>
-          <w:rFonts w:cstheme="minorHAnsi"/>
-        </w:rPr>
-        <w:t xml:space="preserve"> organize your project folder and store/backup/archive however your PI would like you to do so.</w:t>
-      </w:r>
-    </w:p>
-    <w:p>
-      <w:pPr>
-        <w:pStyle w:val="ListParagraph"/>
-        <w:numPr>
-          <w:ilvl w:val="1"/>
-          <w:numId w:val="4"/>
-        </w:numPr>
-        <w:rPr>
-          <w:rFonts w:cstheme="minorHAnsi"/>
-        </w:rPr>
-      </w:pPr>
-      <w:r>
-        <w:rPr>
-          <w:rFonts w:cstheme="minorHAnsi"/>
-        </w:rPr>
-        <w:t xml:space="preserve">See </w:t>
-      </w:r>
-      <w:r>
-        <w:rPr>
-          <w:rFonts w:cstheme="minorHAnsi"/>
+          <w:sz w:val="20"/>
+          <w:szCs w:val="20"/>
         </w:rPr>
         <w:t>03_</w:t>
       </w:r>
       <w:r>
         <w:rPr>
           <w:rFonts w:cstheme="minorHAnsi"/>
-        </w:rPr>
-        <w:t>Post_Project_Data_Storage.docx for more info.</w:t>
-      </w:r>
-    </w:p>
-    <w:p>
-      <w:pPr>
-        <w:rPr>
-          <w:rFonts w:cstheme="minorHAnsi"/>
+          <w:b/>
+          <w:bCs/>
+          <w:sz w:val="20"/>
+          <w:szCs w:val="20"/>
+        </w:rPr>
+        <w:t>Post_Project_Data_Storage.docx</w:t>
+      </w:r>
+      <w:r>
+        <w:rPr>
+          <w:rFonts w:cstheme="minorHAnsi"/>
+          <w:sz w:val="20"/>
+          <w:szCs w:val="20"/>
+        </w:rPr>
+        <w:t xml:space="preserve"> for more info.</w:t>
+      </w:r>
+    </w:p>
+    <w:p>
+      <w:pPr>
+        <w:rPr>
+          <w:rFonts w:cstheme="minorHAnsi"/>
+          <w:sz w:val="20"/>
+          <w:szCs w:val="20"/>
         </w:rPr>
       </w:pPr>
     </w:p>

</xml_diff>

<commit_message>
Updates image analysis 101  guide
</commit_message>
<xml_diff>
--- a/01_Basics/01_Diffusion_Image_Analysis_101.docx
+++ b/01_Basics/01_Diffusion_Image_Analysis_101.docx
@@ -559,6 +559,28 @@
     </w:p>
     <w:p>
       <w:pPr>
+        <w:pStyle w:val="ListParagraph"/>
+        <w:numPr>
+          <w:ilvl w:val="0"/>
+          <w:numId w:val="1"/>
+        </w:numPr>
+        <w:rPr>
+          <w:rFonts w:cstheme="minorHAnsi"/>
+          <w:sz w:val="20"/>
+          <w:szCs w:val="20"/>
+        </w:rPr>
+      </w:pPr>
+      <w:r>
+        <w:rPr>
+          <w:rFonts w:cstheme="minorHAnsi"/>
+          <w:sz w:val="20"/>
+          <w:szCs w:val="20"/>
+        </w:rPr>
+        <w:t>MS Teams – The messaging service we use in our lab; a great place to connect and ask questions.</w:t>
+      </w:r>
+    </w:p>
+    <w:p>
+      <w:pPr>
         <w:rPr>
           <w:rFonts w:cstheme="minorHAnsi"/>
           <w:sz w:val="20"/>
@@ -1180,6 +1202,7 @@
           <w:szCs w:val="20"/>
           <w:highlight w:val="lightGray"/>
         </w:rPr>
+        <w:lastRenderedPageBreak/>
         <w:t>dcm2niix -f %p [path/to/your/data]</w:t>
       </w:r>
       <w:r>
@@ -1212,7 +1235,6 @@
           <w:sz w:val="20"/>
           <w:szCs w:val="20"/>
         </w:rPr>
-        <w:lastRenderedPageBreak/>
         <w:t>Preprocessing</w:t>
       </w:r>
       <w:r>
@@ -1394,6 +1416,7 @@
       <w:r>
         <w:rPr>
           <w:rFonts w:cstheme="minorHAnsi"/>
+          <w:noProof/>
           <w:sz w:val="20"/>
           <w:szCs w:val="20"/>
         </w:rPr>
@@ -1498,79 +1521,7 @@
           <w:szCs w:val="20"/>
           <w:highlight w:val="lightGray"/>
         </w:rPr>
-        <w:t xml:space="preserve">pydesigner </w:t>
-      </w:r>
-      <w:r>
-        <w:rPr>
-          <w:rFonts w:ascii="Courier" w:hAnsi="Courier" w:cstheme="minorHAnsi"/>
-          <w:sz w:val="20"/>
-          <w:szCs w:val="20"/>
-          <w:highlight w:val="lightGray"/>
-        </w:rPr>
-        <w:t xml:space="preserve">--denoise --degibbs --mask -w </w:t>
-      </w:r>
-      <w:r>
-        <w:rPr>
-          <w:rFonts w:ascii="Courier" w:hAnsi="Courier" w:cstheme="minorHAnsi"/>
-          <w:sz w:val="20"/>
-          <w:szCs w:val="20"/>
-          <w:highlight w:val="lightGray"/>
-        </w:rPr>
-        <w:t>--</w:t>
-      </w:r>
-      <w:r>
-        <w:rPr>
-          <w:rFonts w:ascii="Courier" w:hAnsi="Courier" w:cstheme="minorHAnsi"/>
-          <w:sz w:val="20"/>
-          <w:szCs w:val="20"/>
-          <w:highlight w:val="lightGray"/>
-        </w:rPr>
-        <w:t>force</w:t>
-      </w:r>
-      <w:r>
-        <w:rPr>
-          <w:rFonts w:ascii="Courier" w:hAnsi="Courier" w:cstheme="minorHAnsi"/>
-          <w:sz w:val="20"/>
-          <w:szCs w:val="20"/>
-          <w:highlight w:val="lightGray"/>
-        </w:rPr>
-        <w:t xml:space="preserve"> /desktop/user/PyDesigner-Example/Subj1/nifti/DKI.nii, </w:t>
-      </w:r>
-      <w:r>
-        <w:rPr>
-          <w:rFonts w:ascii="Courier" w:hAnsi="Courier" w:cstheme="minorHAnsi"/>
-          <w:sz w:val="20"/>
-          <w:szCs w:val="20"/>
-          <w:highlight w:val="lightGray"/>
-        </w:rPr>
-        <w:t>/desktop/user/PyDesigner-Example/Subj1/nifti</w:t>
-      </w:r>
-      <w:r>
-        <w:rPr>
-          <w:rFonts w:ascii="Courier" w:hAnsi="Courier" w:cstheme="minorHAnsi"/>
-          <w:sz w:val="20"/>
-          <w:szCs w:val="20"/>
-          <w:highlight w:val="lightGray"/>
-        </w:rPr>
-        <w:t xml:space="preserve">/B0.nii -o </w:t>
-      </w:r>
-      <w:r>
-        <w:rPr>
-          <w:rFonts w:ascii="Courier" w:hAnsi="Courier" w:cstheme="minorHAnsi"/>
-          <w:sz w:val="20"/>
-          <w:szCs w:val="20"/>
-          <w:highlight w:val="lightGray"/>
-        </w:rPr>
-        <w:t>/desktop/user/PyDesigner-Example/Subj1/</w:t>
-      </w:r>
-      <w:r>
-        <w:rPr>
-          <w:rFonts w:ascii="Courier" w:hAnsi="Courier" w:cstheme="minorHAnsi"/>
-          <w:sz w:val="20"/>
-          <w:szCs w:val="20"/>
-          <w:highlight w:val="lightGray"/>
-        </w:rPr>
-        <w:t>pydesigner</w:t>
+        <w:t>pydesigner --denoise --degibbs --mask -w --force /desktop/user/PyDesigner-Example/Subj1/nifti/DKI.nii, /desktop/user/PyDesigner-Example/Subj1/nifti/B0.nii -o /desktop/user/PyDesigner-Example/Subj1/pydesigner</w:t>
       </w:r>
       <w:r>
         <w:rPr>

</xml_diff>

<commit_message>
Adds MRI physics PPT
</commit_message>
<xml_diff>
--- a/01_Basics/01_Diffusion_Image_Analysis_101.docx
+++ b/01_Basics/01_Diffusion_Image_Analysis_101.docx
@@ -1797,6 +1797,511 @@
         </w:rPr>
       </w:pPr>
     </w:p>
+    <w:p>
+      <w:pPr>
+        <w:rPr>
+          <w:rFonts w:cstheme="minorHAnsi"/>
+          <w:b/>
+          <w:bCs/>
+          <w:sz w:val="20"/>
+          <w:szCs w:val="20"/>
+        </w:rPr>
+      </w:pPr>
+      <w:r>
+        <w:rPr>
+          <w:rFonts w:cstheme="minorHAnsi"/>
+          <w:b/>
+          <w:bCs/>
+          <w:sz w:val="20"/>
+          <w:szCs w:val="20"/>
+        </w:rPr>
+        <w:t>Common Terms:</w:t>
+      </w:r>
+    </w:p>
+    <w:p>
+      <w:pPr>
+        <w:pStyle w:val="ListParagraph"/>
+        <w:numPr>
+          <w:ilvl w:val="0"/>
+          <w:numId w:val="5"/>
+        </w:numPr>
+        <w:rPr>
+          <w:rFonts w:cstheme="minorHAnsi"/>
+          <w:sz w:val="20"/>
+          <w:szCs w:val="20"/>
+        </w:rPr>
+      </w:pPr>
+      <w:r>
+        <w:rPr>
+          <w:rFonts w:cstheme="minorHAnsi"/>
+          <w:b/>
+          <w:bCs/>
+          <w:sz w:val="20"/>
+          <w:szCs w:val="20"/>
+        </w:rPr>
+        <w:t>Sequence</w:t>
+      </w:r>
+      <w:r>
+        <w:rPr>
+          <w:rFonts w:cstheme="minorHAnsi"/>
+          <w:sz w:val="20"/>
+          <w:szCs w:val="20"/>
+        </w:rPr>
+        <w:t xml:space="preserve"> – </w:t>
+      </w:r>
+      <w:r>
+        <w:rPr>
+          <w:rFonts w:cstheme="minorHAnsi"/>
+          <w:sz w:val="20"/>
+          <w:szCs w:val="20"/>
+        </w:rPr>
+        <w:t>T</w:t>
+      </w:r>
+      <w:r>
+        <w:rPr>
+          <w:rFonts w:cstheme="minorHAnsi"/>
+          <w:sz w:val="20"/>
+          <w:szCs w:val="20"/>
+        </w:rPr>
+        <w:t>he specific type of scan that was performed when the patient/participant was in the MRI scanner</w:t>
+      </w:r>
+      <w:r>
+        <w:rPr>
+          <w:rFonts w:cstheme="minorHAnsi"/>
+          <w:sz w:val="20"/>
+          <w:szCs w:val="20"/>
+        </w:rPr>
+        <w:t>; eg. DKI, fMRI, T1/MPRAGE, etc.</w:t>
+      </w:r>
+    </w:p>
+    <w:p>
+      <w:pPr>
+        <w:pStyle w:val="ListParagraph"/>
+        <w:numPr>
+          <w:ilvl w:val="0"/>
+          <w:numId w:val="5"/>
+        </w:numPr>
+        <w:rPr>
+          <w:rFonts w:cstheme="minorHAnsi"/>
+          <w:sz w:val="20"/>
+          <w:szCs w:val="20"/>
+        </w:rPr>
+      </w:pPr>
+      <w:r>
+        <w:rPr>
+          <w:rFonts w:cstheme="minorHAnsi"/>
+          <w:b/>
+          <w:bCs/>
+          <w:sz w:val="20"/>
+          <w:szCs w:val="20"/>
+        </w:rPr>
+        <w:t>B-value</w:t>
+      </w:r>
+      <w:r>
+        <w:rPr>
+          <w:rFonts w:cstheme="minorHAnsi"/>
+          <w:sz w:val="20"/>
+          <w:szCs w:val="20"/>
+        </w:rPr>
+        <w:t xml:space="preserve"> – Indicative of the timing/strength of gradients in diffusion MRI scans; higher b-values capture more information about diffusion at the cost of a higher signal-to-noise ratio</w:t>
+      </w:r>
+      <w:r>
+        <w:rPr>
+          <w:rFonts w:cstheme="minorHAnsi"/>
+          <w:sz w:val="20"/>
+          <w:szCs w:val="20"/>
+        </w:rPr>
+        <w:t>; two b-vals (b1000 and b2000) are required for DKI</w:t>
+      </w:r>
+    </w:p>
+    <w:p>
+      <w:pPr>
+        <w:pStyle w:val="ListParagraph"/>
+        <w:numPr>
+          <w:ilvl w:val="0"/>
+          <w:numId w:val="5"/>
+        </w:numPr>
+        <w:rPr>
+          <w:rFonts w:cstheme="minorHAnsi"/>
+          <w:sz w:val="20"/>
+          <w:szCs w:val="20"/>
+        </w:rPr>
+      </w:pPr>
+      <w:r>
+        <w:rPr>
+          <w:rFonts w:cstheme="minorHAnsi"/>
+          <w:b/>
+          <w:bCs/>
+          <w:sz w:val="20"/>
+          <w:szCs w:val="20"/>
+        </w:rPr>
+        <w:t>ROI</w:t>
+      </w:r>
+      <w:r>
+        <w:rPr>
+          <w:rFonts w:cstheme="minorHAnsi"/>
+          <w:sz w:val="20"/>
+          <w:szCs w:val="20"/>
+        </w:rPr>
+        <w:t xml:space="preserve"> – Region of interest; a specific part of the brain of interest to a specific analysis pipeline.</w:t>
+      </w:r>
+    </w:p>
+    <w:p>
+      <w:pPr>
+        <w:pStyle w:val="ListParagraph"/>
+        <w:numPr>
+          <w:ilvl w:val="0"/>
+          <w:numId w:val="5"/>
+        </w:numPr>
+        <w:rPr>
+          <w:rFonts w:cstheme="minorHAnsi"/>
+          <w:sz w:val="20"/>
+          <w:szCs w:val="20"/>
+        </w:rPr>
+      </w:pPr>
+      <w:r>
+        <w:rPr>
+          <w:rFonts w:cstheme="minorHAnsi"/>
+          <w:b/>
+          <w:bCs/>
+          <w:sz w:val="20"/>
+          <w:szCs w:val="20"/>
+        </w:rPr>
+        <w:t>Diffusion metrics</w:t>
+      </w:r>
+      <w:r>
+        <w:rPr>
+          <w:rFonts w:cstheme="minorHAnsi"/>
+          <w:sz w:val="20"/>
+          <w:szCs w:val="20"/>
+        </w:rPr>
+        <w:t xml:space="preserve"> – </w:t>
+      </w:r>
+    </w:p>
+    <w:p>
+      <w:pPr>
+        <w:pStyle w:val="ListParagraph"/>
+        <w:numPr>
+          <w:ilvl w:val="1"/>
+          <w:numId w:val="5"/>
+        </w:numPr>
+        <w:rPr>
+          <w:rFonts w:cstheme="minorHAnsi"/>
+          <w:sz w:val="20"/>
+          <w:szCs w:val="20"/>
+        </w:rPr>
+      </w:pPr>
+      <w:r>
+        <w:rPr>
+          <w:rFonts w:cstheme="minorHAnsi"/>
+          <w:sz w:val="20"/>
+          <w:szCs w:val="20"/>
+        </w:rPr>
+        <w:t>FA – fractional anisotropy</w:t>
+      </w:r>
+      <w:r>
+        <w:rPr>
+          <w:rFonts w:cstheme="minorHAnsi"/>
+          <w:sz w:val="20"/>
+          <w:szCs w:val="20"/>
+        </w:rPr>
+        <w:t>; describes the degree to which diffusion within a voxel is isotropic (free diffusion in all directions) or anisotropic (highly aligned structures driving diffusion in a specific direction); 0 = completely isotropic, 1 = complete anisotropic</w:t>
+      </w:r>
+    </w:p>
+    <w:p>
+      <w:pPr>
+        <w:pStyle w:val="ListParagraph"/>
+        <w:numPr>
+          <w:ilvl w:val="1"/>
+          <w:numId w:val="5"/>
+        </w:numPr>
+        <w:rPr>
+          <w:rFonts w:cstheme="minorHAnsi"/>
+          <w:sz w:val="20"/>
+          <w:szCs w:val="20"/>
+        </w:rPr>
+      </w:pPr>
+      <w:r>
+        <w:rPr>
+          <w:rFonts w:cstheme="minorHAnsi"/>
+          <w:sz w:val="20"/>
+          <w:szCs w:val="20"/>
+        </w:rPr>
+        <w:t>MD – mean diffusivity; describes the magnitude of diffusion</w:t>
+      </w:r>
+    </w:p>
+    <w:p>
+      <w:pPr>
+        <w:pStyle w:val="ListParagraph"/>
+        <w:numPr>
+          <w:ilvl w:val="1"/>
+          <w:numId w:val="5"/>
+        </w:numPr>
+        <w:rPr>
+          <w:rFonts w:cstheme="minorHAnsi"/>
+          <w:sz w:val="20"/>
+          <w:szCs w:val="20"/>
+        </w:rPr>
+      </w:pPr>
+      <w:r>
+        <w:rPr>
+          <w:rFonts w:cstheme="minorHAnsi"/>
+          <w:sz w:val="20"/>
+          <w:szCs w:val="20"/>
+        </w:rPr>
+        <w:t>RD – radial diffusivity; describes the magnitude of diffusion perpendicular to a fiber tract</w:t>
+      </w:r>
+    </w:p>
+    <w:p>
+      <w:pPr>
+        <w:pStyle w:val="ListParagraph"/>
+        <w:numPr>
+          <w:ilvl w:val="1"/>
+          <w:numId w:val="5"/>
+        </w:numPr>
+        <w:rPr>
+          <w:rFonts w:cstheme="minorHAnsi"/>
+          <w:sz w:val="20"/>
+          <w:szCs w:val="20"/>
+        </w:rPr>
+      </w:pPr>
+      <w:r>
+        <w:rPr>
+          <w:rFonts w:cstheme="minorHAnsi"/>
+          <w:sz w:val="20"/>
+          <w:szCs w:val="20"/>
+        </w:rPr>
+        <w:lastRenderedPageBreak/>
+        <w:t>AD – axial diffusivity; describes the magnitude of diffusion parallel to a fiber tract</w:t>
+      </w:r>
+    </w:p>
+    <w:p>
+      <w:pPr>
+        <w:pStyle w:val="ListParagraph"/>
+        <w:numPr>
+          <w:ilvl w:val="1"/>
+          <w:numId w:val="5"/>
+        </w:numPr>
+        <w:rPr>
+          <w:rFonts w:cstheme="minorHAnsi"/>
+          <w:sz w:val="20"/>
+          <w:szCs w:val="20"/>
+        </w:rPr>
+      </w:pPr>
+      <w:r>
+        <w:rPr>
+          <w:rFonts w:cstheme="minorHAnsi"/>
+          <w:sz w:val="20"/>
+          <w:szCs w:val="20"/>
+        </w:rPr>
+        <w:drawing>
+          <wp:inline distT="0" distB="0" distL="0" distR="0" wp14:anchorId="3CE715B4" wp14:editId="5041CA83">
+            <wp:extent cx="3978065" cy="3547533"/>
+            <wp:effectExtent l="0" t="0" r="0" b="0"/>
+            <wp:docPr id="2" name="Picture 2" descr="A screenshot of a cell phone&#10;&#10;Description automatically generated"/>
+            <wp:cNvGraphicFramePr>
+              <a:graphicFrameLocks xmlns:a="http://schemas.openxmlformats.org/drawingml/2006/main" noChangeAspect="1"/>
+            </wp:cNvGraphicFramePr>
+            <a:graphic xmlns:a="http://schemas.openxmlformats.org/drawingml/2006/main">
+              <a:graphicData uri="http://schemas.openxmlformats.org/drawingml/2006/picture">
+                <pic:pic xmlns:pic="http://schemas.openxmlformats.org/drawingml/2006/picture">
+                  <pic:nvPicPr>
+                    <pic:cNvPr id="1" name=""/>
+                    <pic:cNvPicPr/>
+                  </pic:nvPicPr>
+                  <pic:blipFill>
+                    <a:blip r:embed="rId19"/>
+                    <a:stretch>
+                      <a:fillRect/>
+                    </a:stretch>
+                  </pic:blipFill>
+                  <pic:spPr>
+                    <a:xfrm>
+                      <a:off x="0" y="0"/>
+                      <a:ext cx="3991077" cy="3559136"/>
+                    </a:xfrm>
+                    <a:prstGeom prst="rect">
+                      <a:avLst/>
+                    </a:prstGeom>
+                  </pic:spPr>
+                </pic:pic>
+              </a:graphicData>
+            </a:graphic>
+          </wp:inline>
+        </w:drawing>
+      </w:r>
+    </w:p>
+    <w:p>
+      <w:pPr>
+        <w:pStyle w:val="ListParagraph"/>
+        <w:numPr>
+          <w:ilvl w:val="2"/>
+          <w:numId w:val="5"/>
+        </w:numPr>
+        <w:rPr>
+          <w:rFonts w:cstheme="minorHAnsi"/>
+          <w:sz w:val="20"/>
+          <w:szCs w:val="20"/>
+        </w:rPr>
+      </w:pPr>
+      <w:r>
+        <w:rPr>
+          <w:rFonts w:cstheme="minorHAnsi"/>
+          <w:sz w:val="20"/>
+          <w:szCs w:val="20"/>
+        </w:rPr>
+        <w:t xml:space="preserve">Source: </w:t>
+      </w:r>
+      <w:hyperlink r:id="rId20" w:history="1">
+        <w:r>
+          <w:rPr>
+            <w:rStyle w:val="Hyperlink"/>
+            <w:rFonts w:cstheme="minorHAnsi"/>
+            <w:sz w:val="20"/>
+            <w:szCs w:val="20"/>
+          </w:rPr>
+          <w:t>http://www.diffusion-imaging.com/2013/01/relation-between-neural-microstructure.html</w:t>
+        </w:r>
+      </w:hyperlink>
+      <w:r>
+        <w:rPr>
+          <w:rFonts w:cstheme="minorHAnsi"/>
+          <w:sz w:val="20"/>
+          <w:szCs w:val="20"/>
+        </w:rPr>
+        <w:t xml:space="preserve"> </w:t>
+      </w:r>
+    </w:p>
+    <w:p>
+      <w:pPr>
+        <w:pStyle w:val="ListParagraph"/>
+        <w:numPr>
+          <w:ilvl w:val="0"/>
+          <w:numId w:val="5"/>
+        </w:numPr>
+        <w:rPr>
+          <w:rFonts w:cstheme="minorHAnsi"/>
+          <w:sz w:val="20"/>
+          <w:szCs w:val="20"/>
+        </w:rPr>
+      </w:pPr>
+      <w:hyperlink r:id="rId21" w:history="1">
+        <w:r>
+          <w:rPr>
+            <w:rStyle w:val="Hyperlink"/>
+            <w:rFonts w:cstheme="minorHAnsi"/>
+            <w:b/>
+            <w:bCs/>
+            <w:sz w:val="20"/>
+            <w:szCs w:val="20"/>
+          </w:rPr>
+          <w:t>Kurtosis metrics</w:t>
+        </w:r>
+      </w:hyperlink>
+      <w:r>
+        <w:rPr>
+          <w:rFonts w:cstheme="minorHAnsi"/>
+          <w:sz w:val="20"/>
+          <w:szCs w:val="20"/>
+        </w:rPr>
+        <w:t xml:space="preserve"> – </w:t>
+      </w:r>
+      <w:r>
+        <w:rPr>
+          <w:rFonts w:cstheme="minorHAnsi"/>
+          <w:sz w:val="20"/>
+          <w:szCs w:val="20"/>
+        </w:rPr>
+        <w:t>MK</w:t>
+      </w:r>
+      <w:r>
+        <w:rPr>
+          <w:rFonts w:cstheme="minorHAnsi"/>
+          <w:sz w:val="20"/>
+          <w:szCs w:val="20"/>
+        </w:rPr>
+        <w:t xml:space="preserve"> (mean kurtosis)</w:t>
+      </w:r>
+      <w:r>
+        <w:rPr>
+          <w:rFonts w:cstheme="minorHAnsi"/>
+          <w:sz w:val="20"/>
+          <w:szCs w:val="20"/>
+        </w:rPr>
+        <w:t xml:space="preserve">, </w:t>
+      </w:r>
+      <w:r>
+        <w:rPr>
+          <w:rFonts w:cstheme="minorHAnsi"/>
+          <w:sz w:val="20"/>
+          <w:szCs w:val="20"/>
+        </w:rPr>
+        <w:t>AK</w:t>
+      </w:r>
+      <w:r>
+        <w:rPr>
+          <w:rFonts w:cstheme="minorHAnsi"/>
+          <w:sz w:val="20"/>
+          <w:szCs w:val="20"/>
+        </w:rPr>
+        <w:t xml:space="preserve"> (axial kurtosis)</w:t>
+      </w:r>
+      <w:r>
+        <w:rPr>
+          <w:rFonts w:cstheme="minorHAnsi"/>
+          <w:sz w:val="20"/>
+          <w:szCs w:val="20"/>
+        </w:rPr>
+        <w:t xml:space="preserve">, </w:t>
+      </w:r>
+      <w:r>
+        <w:rPr>
+          <w:rFonts w:cstheme="minorHAnsi"/>
+          <w:sz w:val="20"/>
+          <w:szCs w:val="20"/>
+        </w:rPr>
+        <w:t>RK</w:t>
+      </w:r>
+      <w:r>
+        <w:rPr>
+          <w:rFonts w:cstheme="minorHAnsi"/>
+          <w:sz w:val="20"/>
+          <w:szCs w:val="20"/>
+        </w:rPr>
+        <w:t xml:space="preserve"> (radial kurtosis); describe </w:t>
+      </w:r>
+      <w:r>
+        <w:rPr>
+          <w:rFonts w:cstheme="minorHAnsi"/>
+          <w:sz w:val="20"/>
+          <w:szCs w:val="20"/>
+        </w:rPr>
+        <w:t>non-Gaussianity</w:t>
+      </w:r>
+    </w:p>
+    <w:p>
+      <w:pPr>
+        <w:pStyle w:val="ListParagraph"/>
+        <w:numPr>
+          <w:ilvl w:val="0"/>
+          <w:numId w:val="5"/>
+        </w:numPr>
+        <w:rPr>
+          <w:rFonts w:cstheme="minorHAnsi"/>
+          <w:sz w:val="20"/>
+          <w:szCs w:val="20"/>
+        </w:rPr>
+      </w:pPr>
+    </w:p>
+    <w:p>
+      <w:pPr>
+        <w:rPr>
+          <w:rFonts w:cstheme="minorHAnsi"/>
+          <w:sz w:val="20"/>
+          <w:szCs w:val="20"/>
+        </w:rPr>
+      </w:pPr>
+    </w:p>
     <w:sectPr>
       <w:pgSz w:w="12240" w:h="15840"/>
       <w:pgMar w:top="1440" w:right="1440" w:bottom="1440" w:left="1440" w:header="720" w:footer="720" w:gutter="0"/>
@@ -1810,6 +2315,119 @@
 <file path=word/numbering.xml><?xml version="1.0" encoding="utf-8"?>
 <w:numbering xmlns:wpc="http://schemas.microsoft.com/office/word/2010/wordprocessingCanvas" xmlns:cx="http://schemas.microsoft.com/office/drawing/2014/chartex" xmlns:cx1="http://schemas.microsoft.com/office/drawing/2015/9/8/chartex" xmlns:cx2="http://schemas.microsoft.com/office/drawing/2015/10/21/chartex" xmlns:cx3="http://schemas.microsoft.com/office/drawing/2016/5/9/chartex" xmlns:cx4="http://schemas.microsoft.com/office/drawing/2016/5/10/chartex" xmlns:cx5="http://schemas.microsoft.com/office/drawing/2016/5/11/chartex" xmlns:cx6="http://schemas.microsoft.com/office/drawing/2016/5/12/chartex" xmlns:cx7="http://schemas.microsoft.com/office/drawing/2016/5/13/chartex" xmlns:cx8="http://schemas.microsoft.com/office/drawing/2016/5/14/chartex" xmlns:mc="http://schemas.openxmlformats.org/markup-compatibility/2006" xmlns:aink="http://schemas.microsoft.com/office/drawing/2016/ink" xmlns:am3d="http://schemas.microsoft.com/office/drawing/2017/model3d" xmlns:o="urn:schemas-microsoft-com:office:office" xmlns:r="http://schemas.openxmlformats.org/officeDocument/2006/relationships" xmlns:m="http://schemas.openxmlformats.org/officeDocument/2006/math" xmlns:v="urn:schemas-microsoft-com:vml" xmlns:wp14="http://schemas.microsoft.com/office/word/2010/wordprocessingDrawing" xmlns:wp="http://schemas.openxmlformats.org/drawingml/2006/wordprocessingDrawing" xmlns:w10="urn:schemas-microsoft-com:office:word" xmlns:w="http://schemas.openxmlformats.org/wordprocessingml/2006/main" xmlns:w14="http://schemas.microsoft.com/office/word/2010/wordml" xmlns:w15="http://schemas.microsoft.com/office/word/2012/wordml" xmlns:w16cex="http://schemas.microsoft.com/office/word/2018/wordml/cex" xmlns:w16cid="http://schemas.microsoft.com/office/word/2016/wordml/cid" xmlns:w16="http://schemas.microsoft.com/office/word/2018/wordml" xmlns:w16se="http://schemas.microsoft.com/office/word/2015/wordml/symex" xmlns:wpg="http://schemas.microsoft.com/office/word/2010/wordprocessingGroup" xmlns:wpi="http://schemas.microsoft.com/office/word/2010/wordprocessingInk" xmlns:wne="http://schemas.microsoft.com/office/word/2006/wordml" xmlns:wps="http://schemas.microsoft.com/office/word/2010/wordprocessingShape" mc:Ignorable="w14 w15 w16se w16cid w16 w16cex wp14">
   <w:abstractNum w:abstractNumId="0" w15:restartNumberingAfterBreak="0">
+    <w:nsid w:val="669F1F1D"/>
+    <w:multiLevelType w:val="hybridMultilevel"/>
+    <w:tmpl w:val="A1B0838C"/>
+    <w:lvl w:ilvl="0" w:tplc="04090001">
+      <w:start w:val="1"/>
+      <w:numFmt w:val="bullet"/>
+      <w:lvlText w:val=""/>
+      <w:lvlJc w:val="left"/>
+      <w:pPr>
+        <w:ind w:left="720" w:hanging="360"/>
+      </w:pPr>
+      <w:rPr>
+        <w:rFonts w:ascii="Symbol" w:hAnsi="Symbol" w:hint="default"/>
+      </w:rPr>
+    </w:lvl>
+    <w:lvl w:ilvl="1" w:tplc="04090003">
+      <w:start w:val="1"/>
+      <w:numFmt w:val="bullet"/>
+      <w:lvlText w:val="o"/>
+      <w:lvlJc w:val="left"/>
+      <w:pPr>
+        <w:ind w:left="1440" w:hanging="360"/>
+      </w:pPr>
+      <w:rPr>
+        <w:rFonts w:ascii="Courier New" w:hAnsi="Courier New" w:cs="Courier New" w:hint="default"/>
+      </w:rPr>
+    </w:lvl>
+    <w:lvl w:ilvl="2" w:tplc="04090005">
+      <w:start w:val="1"/>
+      <w:numFmt w:val="bullet"/>
+      <w:lvlText w:val=""/>
+      <w:lvlJc w:val="left"/>
+      <w:pPr>
+        <w:ind w:left="2160" w:hanging="360"/>
+      </w:pPr>
+      <w:rPr>
+        <w:rFonts w:ascii="Wingdings" w:hAnsi="Wingdings" w:hint="default"/>
+      </w:rPr>
+    </w:lvl>
+    <w:lvl w:ilvl="3" w:tplc="04090001" w:tentative="1">
+      <w:start w:val="1"/>
+      <w:numFmt w:val="bullet"/>
+      <w:lvlText w:val=""/>
+      <w:lvlJc w:val="left"/>
+      <w:pPr>
+        <w:ind w:left="2880" w:hanging="360"/>
+      </w:pPr>
+      <w:rPr>
+        <w:rFonts w:ascii="Symbol" w:hAnsi="Symbol" w:hint="default"/>
+      </w:rPr>
+    </w:lvl>
+    <w:lvl w:ilvl="4" w:tplc="04090003" w:tentative="1">
+      <w:start w:val="1"/>
+      <w:numFmt w:val="bullet"/>
+      <w:lvlText w:val="o"/>
+      <w:lvlJc w:val="left"/>
+      <w:pPr>
+        <w:ind w:left="3600" w:hanging="360"/>
+      </w:pPr>
+      <w:rPr>
+        <w:rFonts w:ascii="Courier New" w:hAnsi="Courier New" w:cs="Courier New" w:hint="default"/>
+      </w:rPr>
+    </w:lvl>
+    <w:lvl w:ilvl="5" w:tplc="04090005" w:tentative="1">
+      <w:start w:val="1"/>
+      <w:numFmt w:val="bullet"/>
+      <w:lvlText w:val=""/>
+      <w:lvlJc w:val="left"/>
+      <w:pPr>
+        <w:ind w:left="4320" w:hanging="360"/>
+      </w:pPr>
+      <w:rPr>
+        <w:rFonts w:ascii="Wingdings" w:hAnsi="Wingdings" w:hint="default"/>
+      </w:rPr>
+    </w:lvl>
+    <w:lvl w:ilvl="6" w:tplc="04090001" w:tentative="1">
+      <w:start w:val="1"/>
+      <w:numFmt w:val="bullet"/>
+      <w:lvlText w:val=""/>
+      <w:lvlJc w:val="left"/>
+      <w:pPr>
+        <w:ind w:left="5040" w:hanging="360"/>
+      </w:pPr>
+      <w:rPr>
+        <w:rFonts w:ascii="Symbol" w:hAnsi="Symbol" w:hint="default"/>
+      </w:rPr>
+    </w:lvl>
+    <w:lvl w:ilvl="7" w:tplc="04090003" w:tentative="1">
+      <w:start w:val="1"/>
+      <w:numFmt w:val="bullet"/>
+      <w:lvlText w:val="o"/>
+      <w:lvlJc w:val="left"/>
+      <w:pPr>
+        <w:ind w:left="5760" w:hanging="360"/>
+      </w:pPr>
+      <w:rPr>
+        <w:rFonts w:ascii="Courier New" w:hAnsi="Courier New" w:cs="Courier New" w:hint="default"/>
+      </w:rPr>
+    </w:lvl>
+    <w:lvl w:ilvl="8" w:tplc="04090005" w:tentative="1">
+      <w:start w:val="1"/>
+      <w:numFmt w:val="bullet"/>
+      <w:lvlText w:val=""/>
+      <w:lvlJc w:val="left"/>
+      <w:pPr>
+        <w:ind w:left="6480" w:hanging="360"/>
+      </w:pPr>
+      <w:rPr>
+        <w:rFonts w:ascii="Wingdings" w:hAnsi="Wingdings" w:hint="default"/>
+      </w:rPr>
+    </w:lvl>
+  </w:abstractNum>
+  <w:abstractNum w:abstractNumId="1" w15:restartNumberingAfterBreak="0">
     <w:nsid w:val="70A13312"/>
     <w:multiLevelType w:val="hybridMultilevel"/>
     <w:tmpl w:val="D688DEF8"/>
@@ -1895,7 +2513,7 @@
       </w:pPr>
     </w:lvl>
   </w:abstractNum>
-  <w:abstractNum w:abstractNumId="1" w15:restartNumberingAfterBreak="0">
+  <w:abstractNum w:abstractNumId="2" w15:restartNumberingAfterBreak="0">
     <w:nsid w:val="75562364"/>
     <w:multiLevelType w:val="hybridMultilevel"/>
     <w:tmpl w:val="C09CADC2"/>
@@ -2008,7 +2626,7 @@
       </w:rPr>
     </w:lvl>
   </w:abstractNum>
-  <w:abstractNum w:abstractNumId="2" w15:restartNumberingAfterBreak="0">
+  <w:abstractNum w:abstractNumId="3" w15:restartNumberingAfterBreak="0">
     <w:nsid w:val="79FE5E2E"/>
     <w:multiLevelType w:val="hybridMultilevel"/>
     <w:tmpl w:val="51C2ECC4"/>
@@ -2096,7 +2714,7 @@
       </w:pPr>
     </w:lvl>
   </w:abstractNum>
-  <w:abstractNum w:abstractNumId="3" w15:restartNumberingAfterBreak="0">
+  <w:abstractNum w:abstractNumId="4" w15:restartNumberingAfterBreak="0">
     <w:nsid w:val="7EAD00D1"/>
     <w:multiLevelType w:val="hybridMultilevel"/>
     <w:tmpl w:val="26422ED6"/>
@@ -2183,16 +2801,19 @@
     </w:lvl>
   </w:abstractNum>
   <w:num w:numId="1">
+    <w:abstractNumId w:val="2"/>
+  </w:num>
+  <w:num w:numId="2">
     <w:abstractNumId w:val="1"/>
   </w:num>
-  <w:num w:numId="2">
-    <w:abstractNumId w:val="0"/>
+  <w:num w:numId="3">
+    <w:abstractNumId w:val="4"/>
   </w:num>
-  <w:num w:numId="3">
+  <w:num w:numId="4">
     <w:abstractNumId w:val="3"/>
   </w:num>
-  <w:num w:numId="4">
-    <w:abstractNumId w:val="2"/>
+  <w:num w:numId="5">
+    <w:abstractNumId w:val="0"/>
   </w:num>
 </w:numbering>
 </file>

</xml_diff>

<commit_message>
Adds registration definitions to diffusion 101
</commit_message>
<xml_diff>
--- a/01_Basics/01_Diffusion_Image_Analysis_101.docx
+++ b/01_Basics/01_Diffusion_Image_Analysis_101.docx
@@ -2382,29 +2382,7 @@
             <w:sz w:val="20"/>
             <w:szCs w:val="20"/>
           </w:rPr>
-          <w:t>Kurtosi</w:t>
-        </w:r>
-        <w:r>
-          <w:rPr>
-            <w:rStyle w:val="Hyperlink"/>
-            <w:rFonts w:cstheme="minorHAnsi"/>
-            <w:b/>
-            <w:bCs/>
-            <w:sz w:val="20"/>
-            <w:szCs w:val="20"/>
-          </w:rPr>
-          <w:t>s</w:t>
-        </w:r>
-        <w:r>
-          <w:rPr>
-            <w:rStyle w:val="Hyperlink"/>
-            <w:rFonts w:cstheme="minorHAnsi"/>
-            <w:b/>
-            <w:bCs/>
-            <w:sz w:val="20"/>
-            <w:szCs w:val="20"/>
-          </w:rPr>
-          <w:t xml:space="preserve"> metrics</w:t>
+          <w:t>Kurtosis metrics</w:t>
         </w:r>
       </w:hyperlink>
       <w:r>
@@ -2543,6 +2521,282 @@
           <w:szCs w:val="20"/>
         </w:rPr>
       </w:pPr>
+      <w:r>
+        <w:rPr>
+          <w:rFonts w:cstheme="minorHAnsi"/>
+          <w:b/>
+          <w:bCs/>
+          <w:sz w:val="20"/>
+          <w:szCs w:val="20"/>
+        </w:rPr>
+        <w:t>Registration</w:t>
+      </w:r>
+      <w:r>
+        <w:rPr>
+          <w:rFonts w:cstheme="minorHAnsi"/>
+          <w:sz w:val="20"/>
+          <w:szCs w:val="20"/>
+        </w:rPr>
+        <w:t xml:space="preserve"> – </w:t>
+      </w:r>
+      <w:r>
+        <w:rPr>
+          <w:rFonts w:cstheme="minorHAnsi"/>
+          <w:sz w:val="20"/>
+          <w:szCs w:val="20"/>
+        </w:rPr>
+        <w:t>The</w:t>
+      </w:r>
+      <w:r>
+        <w:rPr>
+          <w:rFonts w:cstheme="minorHAnsi"/>
+          <w:sz w:val="20"/>
+          <w:szCs w:val="20"/>
+        </w:rPr>
+        <w:t xml:space="preserve"> process of </w:t>
+      </w:r>
+      <w:r>
+        <w:rPr>
+          <w:rFonts w:cstheme="minorHAnsi"/>
+          <w:sz w:val="20"/>
+          <w:szCs w:val="20"/>
+        </w:rPr>
+        <w:t xml:space="preserve">spatially </w:t>
+      </w:r>
+      <w:r>
+        <w:rPr>
+          <w:rFonts w:cstheme="minorHAnsi"/>
+          <w:sz w:val="20"/>
+          <w:szCs w:val="20"/>
+        </w:rPr>
+        <w:t>aligning 2+ images</w:t>
+      </w:r>
+    </w:p>
+    <w:p>
+      <w:pPr>
+        <w:pStyle w:val="ListParagraph"/>
+        <w:numPr>
+          <w:ilvl w:val="0"/>
+          <w:numId w:val="5"/>
+        </w:numPr>
+        <w:rPr>
+          <w:rFonts w:cstheme="minorHAnsi"/>
+          <w:sz w:val="20"/>
+          <w:szCs w:val="20"/>
+        </w:rPr>
+      </w:pPr>
+      <w:r>
+        <w:rPr>
+          <w:rFonts w:cstheme="minorHAnsi"/>
+          <w:b/>
+          <w:bCs/>
+          <w:sz w:val="20"/>
+          <w:szCs w:val="20"/>
+        </w:rPr>
+        <w:t>Warping</w:t>
+      </w:r>
+      <w:r>
+        <w:rPr>
+          <w:rFonts w:cstheme="minorHAnsi"/>
+          <w:sz w:val="20"/>
+          <w:szCs w:val="20"/>
+        </w:rPr>
+        <w:t xml:space="preserve"> – The process of manipulating an image; this can be done directly or by applying a </w:t>
+      </w:r>
+      <w:r>
+        <w:rPr>
+          <w:rFonts w:cstheme="minorHAnsi"/>
+          <w:sz w:val="20"/>
+          <w:szCs w:val="20"/>
+        </w:rPr>
+        <w:t>transformation matrix derived from a previous warp</w:t>
+      </w:r>
+    </w:p>
+    <w:p>
+      <w:pPr>
+        <w:pStyle w:val="ListParagraph"/>
+        <w:numPr>
+          <w:ilvl w:val="1"/>
+          <w:numId w:val="5"/>
+        </w:numPr>
+        <w:rPr>
+          <w:rFonts w:cstheme="minorHAnsi"/>
+          <w:sz w:val="20"/>
+          <w:szCs w:val="20"/>
+        </w:rPr>
+      </w:pPr>
+      <w:r>
+        <w:rPr>
+          <w:rFonts w:cstheme="minorHAnsi"/>
+          <w:sz w:val="20"/>
+          <w:szCs w:val="20"/>
+        </w:rPr>
+        <w:t>This term can sometimes be interchangeable with “registration” for the purposes of</w:t>
+      </w:r>
+      <w:r>
+        <w:rPr>
+          <w:rFonts w:cstheme="minorHAnsi"/>
+          <w:sz w:val="20"/>
+          <w:szCs w:val="20"/>
+        </w:rPr>
+        <w:t xml:space="preserve"> MR image manipulation</w:t>
+      </w:r>
+      <w:r>
+        <w:rPr>
+          <w:rFonts w:cstheme="minorHAnsi"/>
+          <w:sz w:val="20"/>
+          <w:szCs w:val="20"/>
+        </w:rPr>
+        <w:t>; the important distinction is that “warping” denotes any manipulation in the dimensions or shape of an image whereas “registration” denotes warping an image from its original space to the space of another image.</w:t>
+      </w:r>
+    </w:p>
+    <w:p>
+      <w:pPr>
+        <w:pStyle w:val="ListParagraph"/>
+        <w:numPr>
+          <w:ilvl w:val="1"/>
+          <w:numId w:val="5"/>
+        </w:numPr>
+        <w:rPr>
+          <w:rFonts w:cstheme="minorHAnsi"/>
+          <w:sz w:val="20"/>
+          <w:szCs w:val="20"/>
+        </w:rPr>
+      </w:pPr>
+      <w:r>
+        <w:rPr>
+          <w:rFonts w:cstheme="minorHAnsi"/>
+          <w:sz w:val="20"/>
+          <w:szCs w:val="20"/>
+        </w:rPr>
+        <w:t>An analogy would be that registration is like traveling from one town to another via car</w:t>
+      </w:r>
+      <w:r>
+        <w:rPr>
+          <w:rFonts w:cstheme="minorHAnsi"/>
+          <w:sz w:val="20"/>
+          <w:szCs w:val="20"/>
+        </w:rPr>
+        <w:t xml:space="preserve"> and warping is like driving a car</w:t>
+      </w:r>
+      <w:r>
+        <w:rPr>
+          <w:rFonts w:cstheme="minorHAnsi"/>
+          <w:sz w:val="20"/>
+          <w:szCs w:val="20"/>
+        </w:rPr>
+        <w:t>.</w:t>
+      </w:r>
+    </w:p>
+    <w:p>
+      <w:pPr>
+        <w:pStyle w:val="ListParagraph"/>
+        <w:numPr>
+          <w:ilvl w:val="0"/>
+          <w:numId w:val="5"/>
+        </w:numPr>
+        <w:rPr>
+          <w:rFonts w:cstheme="minorHAnsi"/>
+          <w:sz w:val="20"/>
+          <w:szCs w:val="20"/>
+        </w:rPr>
+      </w:pPr>
+      <w:r>
+        <w:rPr>
+          <w:rFonts w:cstheme="minorHAnsi"/>
+          <w:b/>
+          <w:bCs/>
+          <w:sz w:val="20"/>
+          <w:szCs w:val="20"/>
+        </w:rPr>
+        <w:t>Normalization</w:t>
+      </w:r>
+      <w:r>
+        <w:rPr>
+          <w:rFonts w:cstheme="minorHAnsi"/>
+          <w:sz w:val="20"/>
+          <w:szCs w:val="20"/>
+        </w:rPr>
+        <w:t xml:space="preserve"> </w:t>
+      </w:r>
+      <w:r>
+        <w:rPr>
+          <w:rFonts w:cstheme="minorHAnsi"/>
+          <w:sz w:val="20"/>
+          <w:szCs w:val="20"/>
+        </w:rPr>
+        <w:t>–</w:t>
+      </w:r>
+      <w:r>
+        <w:rPr>
+          <w:rFonts w:cstheme="minorHAnsi"/>
+          <w:sz w:val="20"/>
+          <w:szCs w:val="20"/>
+        </w:rPr>
+        <w:t xml:space="preserve"> </w:t>
+      </w:r>
+      <w:r>
+        <w:rPr>
+          <w:rFonts w:cstheme="minorHAnsi"/>
+          <w:sz w:val="20"/>
+          <w:szCs w:val="20"/>
+        </w:rPr>
+        <w:t>The process of warping an image or many images into a common space.</w:t>
+      </w:r>
+    </w:p>
+    <w:p>
+      <w:pPr>
+        <w:pStyle w:val="ListParagraph"/>
+        <w:numPr>
+          <w:ilvl w:val="1"/>
+          <w:numId w:val="5"/>
+        </w:numPr>
+        <w:rPr>
+          <w:rFonts w:cstheme="minorHAnsi"/>
+          <w:sz w:val="20"/>
+          <w:szCs w:val="20"/>
+        </w:rPr>
+      </w:pPr>
+      <w:r>
+        <w:rPr>
+          <w:rFonts w:cstheme="minorHAnsi"/>
+          <w:sz w:val="20"/>
+          <w:szCs w:val="20"/>
+        </w:rPr>
+        <w:t xml:space="preserve">This may involve warping all images into </w:t>
+      </w:r>
+      <w:r>
+        <w:rPr>
+          <w:rFonts w:cstheme="minorHAnsi"/>
+          <w:sz w:val="20"/>
+          <w:szCs w:val="20"/>
+        </w:rPr>
+        <w:t>an average space</w:t>
+      </w:r>
+      <w:r>
+        <w:rPr>
+          <w:rFonts w:cstheme="minorHAnsi"/>
+          <w:sz w:val="20"/>
+          <w:szCs w:val="20"/>
+        </w:rPr>
+        <w:t xml:space="preserve"> or</w:t>
+      </w:r>
+      <w:r>
+        <w:rPr>
+          <w:rFonts w:cstheme="minorHAnsi"/>
+          <w:sz w:val="20"/>
+          <w:szCs w:val="20"/>
+        </w:rPr>
+        <w:t>, more often,</w:t>
+      </w:r>
+      <w:r>
+        <w:rPr>
+          <w:rFonts w:cstheme="minorHAnsi"/>
+          <w:sz w:val="20"/>
+          <w:szCs w:val="20"/>
+        </w:rPr>
+        <w:t xml:space="preserve"> warping all images into a standard space (such as MNI space)</w:t>
+      </w:r>
     </w:p>
     <w:p>
       <w:pPr>

</xml_diff>